<commit_message>
admin stuff (exam paper and marking docs) added
</commit_message>
<xml_diff>
--- a/admin/mcq_format_ref.docx
+++ b/admin/mcq_format_ref.docx
@@ -7,7 +7,7 @@
         <w:pStyle w:val="Title"/>
       </w:pPr>
       <w:r>
-        <w:t>Title</w:t>
+        <w:t>Candidate Number</w:t>
       </w:r>
     </w:p>
     <w:p>
@@ -15,7 +15,7 @@
         <w:pStyle w:val="Subtitle"/>
       </w:pPr>
       <w:r>
-        <w:t>Subtitle</w:t>
+        <w:t> </w:t>
       </w:r>
     </w:p>
     <w:p>
@@ -23,46 +23,201 @@
         <w:pStyle w:val="Author"/>
       </w:pPr>
       <w:r>
+        <w:t> </w:t>
+      </w:r>
+    </w:p>
+    <w:p>
+      <w:pPr>
+        <w:pStyle w:val="Date"/>
+      </w:pPr>
+      <w:r>
+        <w:t>C8891</w:t>
+      </w:r>
+    </w:p>
+    <w:p>
+      <w:pPr>
+        <w:pStyle w:val="Heading3"/>
+      </w:pPr>
+      <w:bookmarkStart w:id="0" w:name="the-university-of-sussex"/>
+      <w:r>
+        <w:t>The University of Sussex</w:t>
+      </w:r>
+      <w:bookmarkEnd w:id="0"/>
+    </w:p>
+    <w:p>
+      <w:pPr>
+        <w:pStyle w:val="FirstParagraph"/>
+      </w:pPr>
+      <w:r>
+        <w:t> </w:t>
+      </w:r>
+    </w:p>
+    <w:p>
+      <w:pPr>
+        <w:pStyle w:val="Heading4"/>
+      </w:pPr>
+      <w:bookmarkStart w:id="1" w:name="Xadaabb7f40f05ce3f39cfc93ffd5ce163501193"/>
+      <w:r>
+        <w:rPr>
+          <w:b/>
+        </w:rPr>
+        <w:t>BSc FIRST YEAR EXAMINATION May/June 2019 (A2)</w:t>
+      </w:r>
+      <w:bookmarkEnd w:id="1"/>
+    </w:p>
+    <w:p>
+      <w:pPr>
+        <w:pStyle w:val="FirstParagraph"/>
+      </w:pPr>
+      <w:r>
+        <w:t> </w:t>
+      </w:r>
+    </w:p>
+    <w:p>
+      <w:pPr>
+        <w:pStyle w:val="Heading2"/>
+      </w:pPr>
+      <w:bookmarkStart w:id="2" w:name="analysing-data"/>
+      <w:r>
         <w:t>Analysing Data</w:t>
       </w:r>
-    </w:p>
-    <w:p>
-      <w:pPr>
-        <w:pStyle w:val="Date"/>
-      </w:pPr>
-      <w:r>
-        <w:t>10/04/2020</w:t>
+      <w:bookmarkEnd w:id="2"/>
+    </w:p>
+    <w:p>
+      <w:pPr>
+        <w:pStyle w:val="FirstParagraph"/>
+      </w:pPr>
+      <w:r>
+        <w:t> </w:t>
+      </w:r>
+    </w:p>
+    <w:p>
+      <w:r>
+        <w:pict w14:anchorId="46E98D8F">
+          <v:rect id="_x0000_i1025" style="width:0;height:1.5pt" o:hralign="center" o:hrstd="t" o:hr="t"/>
+        </w:pict>
+      </w:r>
+    </w:p>
+    <w:p>
+      <w:pPr>
+        <w:pStyle w:val="FirstParagraph"/>
+      </w:pPr>
+      <w:r>
+        <w:t> </w:t>
       </w:r>
     </w:p>
     <w:p>
       <w:pPr>
         <w:pStyle w:val="Heading1"/>
       </w:pPr>
-      <w:bookmarkStart w:id="0" w:name="heading-1"/>
-      <w:r>
-        <w:t>Heading 1</w:t>
-      </w:r>
-      <w:bookmarkEnd w:id="0"/>
-    </w:p>
-    <w:p>
-      <w:pPr>
-        <w:pStyle w:val="Heading2"/>
-      </w:pPr>
-      <w:bookmarkStart w:id="1" w:name="heading-2"/>
-      <w:r>
-        <w:t>Heading 2</w:t>
-      </w:r>
-      <w:bookmarkEnd w:id="1"/>
+      <w:bookmarkStart w:id="3" w:name="Xfc6cbca6019305a2748ad53054ab0b30c88df1b"/>
+      <w:r>
+        <w:t>Do not turn over until instructed to by the chief invigilator</w:t>
+      </w:r>
+      <w:bookmarkEnd w:id="3"/>
     </w:p>
     <w:p>
       <w:pPr>
         <w:pStyle w:val="FirstParagraph"/>
       </w:pPr>
       <w:r>
-        <w:t>Body text Lorem ipsum dolor sit amet, consectetur adipiscing elit, sed do eiusmod tempor incididunt ut labore et dolore magna aliqua. Ut enim ad minim veniam, quis nostrud exercitation ullamco laboris nisi ut aliquip ex ea commodo consequat. Duis aute irur</w:t>
-      </w:r>
-      <w:r>
-        <w:t>e dolor in reprehenderit in voluptate velit esse cillum dolore eu fugiat nulla pariatur. Excepteur sint occaecat cupidatat non proident, sunt in culpa qui officia deserunt mollit anim id est laborum.</w:t>
+        <w:t> </w:t>
+      </w:r>
+    </w:p>
+    <w:p>
+      <w:pPr>
+        <w:pStyle w:val="Heading4"/>
+      </w:pPr>
+      <w:bookmarkStart w:id="4" w:name="blah-di-dah"/>
+      <w:r>
+        <w:t>blah di dah</w:t>
+      </w:r>
+      <w:bookmarkEnd w:id="4"/>
+    </w:p>
+    <w:p>
+      <w:pPr>
+        <w:pStyle w:val="BodyText"/>
+      </w:pPr>
+    </w:p>
+    <w:p>
+      <w:pPr>
+        <w:pStyle w:val="Heading6"/>
+      </w:pPr>
+      <w:r>
+        <w:t xml:space="preserve">something </w:t>
+      </w:r>
+      <w:proofErr w:type="spellStart"/>
+      <w:r>
+        <w:t>something</w:t>
+      </w:r>
+      <w:proofErr w:type="spellEnd"/>
+    </w:p>
+    <w:p>
+      <w:pPr>
+        <w:pStyle w:val="Heading5"/>
+      </w:pPr>
+      <w:bookmarkStart w:id="5" w:name="page-break"/>
+      <w:r>
+        <w:lastRenderedPageBreak/>
+        <w:t>page break</w:t>
+      </w:r>
+      <w:bookmarkEnd w:id="5"/>
+    </w:p>
+    <w:p>
+      <w:pPr>
+        <w:pStyle w:val="Heading3"/>
+      </w:pPr>
+      <w:bookmarkStart w:id="6" w:name="section-a-multiple-choice-questions"/>
+      <w:r>
+        <w:t>SECTION A: MULTIPLE CHOICE QUESTIONS</w:t>
+      </w:r>
+      <w:bookmarkEnd w:id="6"/>
+    </w:p>
+    <w:p>
+      <w:pPr>
+        <w:pStyle w:val="FirstParagraph"/>
+      </w:pPr>
+      <w:r>
+        <w:t> </w:t>
+      </w:r>
+    </w:p>
+    <w:p>
+      <w:pPr>
+        <w:pStyle w:val="Heading4"/>
+      </w:pPr>
+      <w:bookmarkStart w:id="7" w:name="Xfd4bc51efb11af05997a24966410c3b646eecf0"/>
+      <w:r>
+        <w:t>The answers, one to each question, should be marked on the answer sheet provided (place a cross in the relevant box to indicate your answer: a, b, c or d). Each question is worth 2 marks.</w:t>
+      </w:r>
+      <w:bookmarkEnd w:id="7"/>
+    </w:p>
+    <w:p>
+      <w:pPr>
+        <w:pStyle w:val="FirstParagraph"/>
+      </w:pPr>
+      <w:r>
+        <w:t> </w:t>
+      </w:r>
+    </w:p>
+    <w:p>
+      <w:pPr>
+        <w:pStyle w:val="BodyText"/>
+      </w:pPr>
+      <w:r>
+        <w:t>Body text Lorem ipsum dolor sit amet, consectet</w:t>
+      </w:r>
+      <w:bookmarkStart w:id="8" w:name="_GoBack"/>
+      <w:bookmarkEnd w:id="8"/>
+      <w:r>
+        <w:t>ur adipiscing elit, sed do eiusmod tempor incididunt ut labore et dolore magna aliqua. Ut enim ad minim veniam, quis nostrud exercitation ullamco laboris nisi ut aliquip ex ea commodo consequat. Duis aute irure dolor in reprehenderit in voluptate velit esse cillum dolore eu fugiat nulla pariatur. Excepteur sint occaecat cupidatat non proident, sunt in culpa qui officia deserunt mollit anim id est laborum.</w:t>
+      </w:r>
+    </w:p>
+    <w:p>
+      <w:pPr>
+        <w:pStyle w:val="BodyText"/>
+      </w:pPr>
+      <w:r>
+        <w:t> </w:t>
       </w:r>
     </w:p>
     <w:p>
@@ -81,10 +236,18 @@
     </w:p>
     <w:p>
       <w:pPr>
+        <w:pStyle w:val="BodyText"/>
+      </w:pPr>
+      <w:r>
+        <w:t> </w:t>
+      </w:r>
+    </w:p>
+    <w:p>
+      <w:pPr>
         <w:pStyle w:val="Compact"/>
         <w:numPr>
           <w:ilvl w:val="0"/>
-          <w:numId w:val="22"/>
+          <w:numId w:val="23"/>
         </w:numPr>
       </w:pPr>
       <w:r>
@@ -95,8 +258,8 @@
       <w:pPr>
         <w:pStyle w:val="Compact"/>
         <w:numPr>
-          <w:ilvl w:val="1"/>
-          <w:numId w:val="23"/>
+          <w:ilvl w:val="0"/>
+          <w:numId w:val="24"/>
         </w:numPr>
       </w:pPr>
       <w:r>
@@ -107,8 +270,8 @@
       <w:pPr>
         <w:pStyle w:val="Compact"/>
         <w:numPr>
-          <w:ilvl w:val="1"/>
-          <w:numId w:val="23"/>
+          <w:ilvl w:val="0"/>
+          <w:numId w:val="24"/>
         </w:numPr>
       </w:pPr>
       <w:r>
@@ -119,23 +282,26 @@
       <w:pPr>
         <w:pStyle w:val="Compact"/>
         <w:numPr>
-          <w:ilvl w:val="1"/>
-          <w:numId w:val="23"/>
+          <w:ilvl w:val="0"/>
+          <w:numId w:val="24"/>
         </w:numPr>
       </w:pPr>
       <w:r>
-        <w:t>Option 3 (co</w:t>
-      </w:r>
-      <w:r>
-        <w:t>rrect)</w:t>
+        <w:t xml:space="preserve">Option 3 </w:t>
+      </w:r>
+      <w:r>
+        <w:rPr>
+          <w:i/>
+        </w:rPr>
+        <w:t>(correct)</w:t>
       </w:r>
     </w:p>
     <w:p>
       <w:pPr>
         <w:pStyle w:val="Compact"/>
         <w:numPr>
-          <w:ilvl w:val="1"/>
-          <w:numId w:val="23"/>
+          <w:ilvl w:val="0"/>
+          <w:numId w:val="24"/>
         </w:numPr>
       </w:pPr>
       <w:r>
@@ -157,8 +323,78 @@
       <w:r>
         <w:t> </w:t>
       </w:r>
-      <w:bookmarkStart w:id="2" w:name="_GoBack"/>
-      <w:bookmarkEnd w:id="2"/>
+    </w:p>
+    <w:p>
+      <w:pPr>
+        <w:pStyle w:val="Compact"/>
+        <w:numPr>
+          <w:ilvl w:val="0"/>
+          <w:numId w:val="25"/>
+        </w:numPr>
+      </w:pPr>
+      <w:r>
+        <w:t>Another stem</w:t>
+      </w:r>
+    </w:p>
+    <w:p>
+      <w:pPr>
+        <w:pStyle w:val="BlockText"/>
+      </w:pPr>
+      <w:r>
+        <w:t> blah</w:t>
+      </w:r>
+    </w:p>
+    <w:p>
+      <w:pPr>
+        <w:pStyle w:val="FirstParagraph"/>
+      </w:pPr>
+      <w:r>
+        <w:t> </w:t>
+      </w:r>
+    </w:p>
+    <w:p>
+      <w:pPr>
+        <w:pStyle w:val="Compact"/>
+        <w:numPr>
+          <w:ilvl w:val="0"/>
+          <w:numId w:val="26"/>
+        </w:numPr>
+      </w:pPr>
+      <w:r>
+        <w:t>Option 1</w:t>
+      </w:r>
+    </w:p>
+    <w:p>
+      <w:pPr>
+        <w:pStyle w:val="Compact"/>
+        <w:numPr>
+          <w:ilvl w:val="0"/>
+          <w:numId w:val="26"/>
+        </w:numPr>
+      </w:pPr>
+      <w:r>
+        <w:t>Option 2</w:t>
+      </w:r>
+    </w:p>
+    <w:p>
+      <w:pPr>
+        <w:pStyle w:val="Compact"/>
+        <w:numPr>
+          <w:ilvl w:val="0"/>
+          <w:numId w:val="26"/>
+        </w:numPr>
+      </w:pPr>
+      <w:r>
+        <w:t>Option 3.</w:t>
+      </w:r>
+    </w:p>
+    <w:p>
+      <w:pPr>
+        <w:pStyle w:val="FirstParagraph"/>
+      </w:pPr>
+      <w:r>
+        <w:t> </w:t>
+      </w:r>
     </w:p>
     <w:p>
       <w:pPr>
@@ -173,22 +409,64 @@
       <w:r>
         <w:br/>
       </w:r>
-      <w:proofErr w:type="spellStart"/>
-      <w:proofErr w:type="gramStart"/>
+      <w:r>
+        <w:rPr>
+          <w:rStyle w:val="StringTok"/>
+        </w:rPr>
+        <w:t>"blah"</w:t>
+      </w:r>
+      <w:r>
+        <w:rPr>
+          <w:rStyle w:val="NormalTok"/>
+        </w:rPr>
+        <w:t xml:space="preserve"> </w:t>
+      </w:r>
+      <w:r>
+        <w:rPr>
+          <w:rStyle w:val="OperatorTok"/>
+        </w:rPr>
+        <w:t>%in%</w:t>
+      </w:r>
+      <w:r>
+        <w:rPr>
+          <w:rStyle w:val="StringTok"/>
+        </w:rPr>
+        <w:t xml:space="preserve"> </w:t>
+      </w:r>
+      <w:r>
+        <w:rPr>
+          <w:rStyle w:val="DecValTok"/>
+        </w:rPr>
+        <w:t>7</w:t>
+      </w:r>
+    </w:p>
+    <w:p>
+      <w:pPr>
+        <w:pStyle w:val="SourceCode"/>
+      </w:pPr>
+      <w:r>
+        <w:rPr>
+          <w:rStyle w:val="VerbatimChar"/>
+        </w:rPr>
+        <w:t>## [1] FALSE</w:t>
+      </w:r>
+    </w:p>
+    <w:p>
+      <w:pPr>
+        <w:pStyle w:val="SourceCode"/>
+      </w:pPr>
       <w:r>
         <w:rPr>
           <w:rStyle w:val="KeywordTok"/>
         </w:rPr>
         <w:t>tibble</w:t>
       </w:r>
-      <w:proofErr w:type="spellEnd"/>
       <w:r>
         <w:rPr>
           <w:rStyle w:val="NormalTok"/>
         </w:rPr>
         <w:t>(</w:t>
       </w:r>
-      <w:proofErr w:type="gramEnd"/>
       <w:r>
         <w:rPr>
           <w:rStyle w:val="DataTypeTok"/>
@@ -229,19 +507,7 @@
         <w:rPr>
           <w:rStyle w:val="DataTypeTok"/>
         </w:rPr>
-        <w:t>val</w:t>
-      </w:r>
-      <w:r>
-        <w:rPr>
-          <w:rStyle w:val="NormalTok"/>
-        </w:rPr>
-        <w:t>u</w:t>
-      </w:r>
-      <w:r>
-        <w:rPr>
-          <w:rStyle w:val="DataTypeTok"/>
-        </w:rPr>
-        <w:t>e =</w:t>
+        <w:t>value =</w:t>
       </w:r>
       <w:r>
         <w:rPr>
@@ -249,14 +515,12 @@
         </w:rPr>
         <w:t xml:space="preserve"> </w:t>
       </w:r>
-      <w:proofErr w:type="spellStart"/>
       <w:r>
         <w:rPr>
           <w:rStyle w:val="KeywordTok"/>
         </w:rPr>
         <w:t>rnorm</w:t>
       </w:r>
-      <w:proofErr w:type="spellEnd"/>
       <w:r>
         <w:rPr>
           <w:rStyle w:val="NormalTok"/>
@@ -300,10 +564,7 @@
               <w:pStyle w:val="Compact"/>
             </w:pPr>
             <w:r>
-              <w:t>n</w:t>
-            </w:r>
-            <w:r>
-              <w:t>ame</w:t>
+              <w:t>name</w:t>
             </w:r>
           </w:p>
         </w:tc>
@@ -350,7 +611,7 @@
               <w:jc w:val="right"/>
             </w:pPr>
             <w:r>
-              <w:t>0.1977904</w:t>
+              <w:t>-0.2955024</w:t>
             </w:r>
           </w:p>
         </w:tc>
@@ -379,7 +640,7 @@
               <w:jc w:val="right"/>
             </w:pPr>
             <w:r>
-              <w:t>0.1301944</w:t>
+              <w:t>0.7808625</w:t>
             </w:r>
           </w:p>
         </w:tc>
@@ -408,7 +669,7 @@
               <w:jc w:val="right"/>
             </w:pPr>
             <w:r>
-              <w:t>0.6073122</w:t>
+              <w:t>-1.1582911</w:t>
             </w:r>
           </w:p>
         </w:tc>
@@ -437,7 +698,7 @@
               <w:jc w:val="right"/>
             </w:pPr>
             <w:r>
-              <w:t>-0.8752167</w:t>
+              <w:t>0.0564657</w:t>
             </w:r>
           </w:p>
         </w:tc>
@@ -445,66 +706,32 @@
     </w:tbl>
     <w:p>
       <w:pPr>
-        <w:pStyle w:val="SourceCode"/>
-      </w:pPr>
-      <w:r>
-        <w:rPr>
-          <w:rStyle w:val="StringTok"/>
-        </w:rPr>
-        <w:t>"blah"</w:t>
-      </w:r>
-      <w:r>
-        <w:rPr>
-          <w:rStyle w:val="NormalTok"/>
-        </w:rPr>
-        <w:t xml:space="preserve"> </w:t>
-      </w:r>
-      <w:r>
-        <w:rPr>
-          <w:rStyle w:val="OperatorTok"/>
-        </w:rPr>
-        <w:t>%in%</w:t>
-      </w:r>
-      <w:r>
-        <w:rPr>
-          <w:rStyle w:val="StringTok"/>
-        </w:rPr>
-        <w:t xml:space="preserve"> </w:t>
-      </w:r>
-      <w:r>
-        <w:rPr>
-          <w:rStyle w:val="DecValTok"/>
-        </w:rPr>
-        <w:t>7</w:t>
-      </w:r>
-    </w:p>
-    <w:p>
-      <w:pPr>
-        <w:pStyle w:val="SourceCode"/>
-      </w:pPr>
-      <w:r>
-        <w:rPr>
-          <w:rStyle w:val="VerbatimChar"/>
-        </w:rPr>
-        <w:t>## [1] FALSE</w:t>
-      </w:r>
-    </w:p>
-    <w:p>
-      <w:pPr>
-        <w:pStyle w:val="FirstParagraph"/>
-      </w:pPr>
-      <w:r>
-        <w:lastRenderedPageBreak/>
-        <w:t>E</w:t>
-      </w:r>
-      <w:r>
-        <w:t>valuated inline code -1.8228637.</w:t>
+        <w:pStyle w:val="BodyText"/>
+      </w:pPr>
+      <w:r>
+        <w:t> </w:t>
+      </w:r>
+    </w:p>
+    <w:p>
+      <w:pPr>
+        <w:pStyle w:val="BodyText"/>
+      </w:pPr>
+      <w:r>
+        <w:t>Evaluated inline code -0.8059462.</w:t>
       </w:r>
     </w:p>
     <w:sectPr>
-      <w:pgSz w:w="12240" w:h="15840"/>
-      <w:pgMar w:top="1440" w:right="1440" w:bottom="1440" w:left="1440" w:header="720" w:footer="720" w:gutter="0"/>
+      <w:headerReference w:type="even" r:id="rId10"/>
+      <w:headerReference w:type="default" r:id="rId11"/>
+      <w:footerReference w:type="even" r:id="rId12"/>
+      <w:footerReference w:type="default" r:id="rId13"/>
+      <w:headerReference w:type="first" r:id="rId14"/>
+      <w:footerReference w:type="first" r:id="rId15"/>
+      <w:pgSz w:w="11907" w:h="16839" w:code="9"/>
+      <w:pgMar w:top="1418" w:right="1418" w:bottom="1418" w:left="1418" w:header="720" w:footer="720" w:gutter="0"/>
       <w:cols w:space="720"/>
+      <w:titlePg/>
+      <w:docGrid w:linePitch="326"/>
     </w:sectPr>
   </w:body>
 </w:document>
@@ -514,9 +741,6 @@
 <w:endnotes xmlns:wpc="http://schemas.microsoft.com/office/word/2010/wordprocessingCanvas" xmlns:cx="http://schemas.microsoft.com/office/drawing/2014/chartex" xmlns:cx1="http://schemas.microsoft.com/office/drawing/2015/9/8/chartex" xmlns:cx2="http://schemas.microsoft.com/office/drawing/2015/10/21/chartex" xmlns:cx3="http://schemas.microsoft.com/office/drawing/2016/5/9/chartex" xmlns:cx4="http://schemas.microsoft.com/office/drawing/2016/5/10/chartex" xmlns:cx5="http://schemas.microsoft.com/office/drawing/2016/5/11/chartex" xmlns:cx6="http://schemas.microsoft.com/office/drawing/2016/5/12/chartex" xmlns:cx7="http://schemas.microsoft.com/office/drawing/2016/5/13/chartex" xmlns:cx8="http://schemas.microsoft.com/office/drawing/2016/5/14/chartex" xmlns:mc="http://schemas.openxmlformats.org/markup-compatibility/2006" xmlns:aink="http://schemas.microsoft.com/office/drawing/2016/ink" xmlns:am3d="http://schemas.microsoft.com/office/drawing/2017/model3d" xmlns:o="urn:schemas-microsoft-com:office:office" xmlns:r="http://schemas.openxmlformats.org/officeDocument/2006/relationships" xmlns:m="http://schemas.openxmlformats.org/officeDocument/2006/math" xmlns:v="urn:schemas-microsoft-com:vml" xmlns:wp14="http://schemas.microsoft.com/office/word/2010/wordprocessingDrawing" xmlns:wp="http://schemas.openxmlformats.org/drawingml/2006/wordprocessingDrawing" xmlns:w10="urn:schemas-microsoft-com:office:word" xmlns:w="http://schemas.openxmlformats.org/wordprocessingml/2006/main" xmlns:w14="http://schemas.microsoft.com/office/word/2010/wordml" xmlns:w15="http://schemas.microsoft.com/office/word/2012/wordml" xmlns:w16cid="http://schemas.microsoft.com/office/word/2016/wordml/cid" xmlns:w16se="http://schemas.microsoft.com/office/word/2015/wordml/symex" xmlns:wpg="http://schemas.microsoft.com/office/word/2010/wordprocessingGroup" xmlns:wpi="http://schemas.microsoft.com/office/word/2010/wordprocessingInk" xmlns:wne="http://schemas.microsoft.com/office/word/2006/wordml" xmlns:wps="http://schemas.microsoft.com/office/word/2010/wordprocessingShape" mc:Ignorable="w14 w15 w16se w16cid wp14">
   <w:endnote w:type="separator" w:id="-1">
     <w:p>
-      <w:pPr>
-        <w:spacing w:after="0"/>
-      </w:pPr>
       <w:r>
         <w:separator/>
       </w:r>
@@ -524,15 +748,118 @@
   </w:endnote>
   <w:endnote w:type="continuationSeparator" w:id="0">
     <w:p>
-      <w:pPr>
-        <w:spacing w:after="0"/>
-      </w:pPr>
       <w:r>
         <w:continuationSeparator/>
       </w:r>
     </w:p>
   </w:endnote>
 </w:endnotes>
+</file>
+
+<file path=word/footer1.xml><?xml version="1.0" encoding="utf-8"?>
+<w:ftr xmlns:wpc="http://schemas.microsoft.com/office/word/2010/wordprocessingCanvas" xmlns:cx="http://schemas.microsoft.com/office/drawing/2014/chartex" xmlns:cx1="http://schemas.microsoft.com/office/drawing/2015/9/8/chartex" xmlns:cx2="http://schemas.microsoft.com/office/drawing/2015/10/21/chartex" xmlns:cx3="http://schemas.microsoft.com/office/drawing/2016/5/9/chartex" xmlns:cx4="http://schemas.microsoft.com/office/drawing/2016/5/10/chartex" xmlns:cx5="http://schemas.microsoft.com/office/drawing/2016/5/11/chartex" xmlns:cx6="http://schemas.microsoft.com/office/drawing/2016/5/12/chartex" xmlns:cx7="http://schemas.microsoft.com/office/drawing/2016/5/13/chartex" xmlns:cx8="http://schemas.microsoft.com/office/drawing/2016/5/14/chartex" xmlns:mc="http://schemas.openxmlformats.org/markup-compatibility/2006" xmlns:aink="http://schemas.microsoft.com/office/drawing/2016/ink" xmlns:am3d="http://schemas.microsoft.com/office/drawing/2017/model3d" xmlns:o="urn:schemas-microsoft-com:office:office" xmlns:r="http://schemas.openxmlformats.org/officeDocument/2006/relationships" xmlns:m="http://schemas.openxmlformats.org/officeDocument/2006/math" xmlns:v="urn:schemas-microsoft-com:vml" xmlns:wp14="http://schemas.microsoft.com/office/word/2010/wordprocessingDrawing" xmlns:wp="http://schemas.openxmlformats.org/drawingml/2006/wordprocessingDrawing" xmlns:w10="urn:schemas-microsoft-com:office:word" xmlns:w="http://schemas.openxmlformats.org/wordprocessingml/2006/main" xmlns:w14="http://schemas.microsoft.com/office/word/2010/wordml" xmlns:w15="http://schemas.microsoft.com/office/word/2012/wordml" xmlns:w16cid="http://schemas.microsoft.com/office/word/2016/wordml/cid" xmlns:w16se="http://schemas.microsoft.com/office/word/2015/wordml/symex" xmlns:wpg="http://schemas.microsoft.com/office/word/2010/wordprocessingGroup" xmlns:wpi="http://schemas.microsoft.com/office/word/2010/wordprocessingInk" xmlns:wne="http://schemas.microsoft.com/office/word/2006/wordml" xmlns:wps="http://schemas.microsoft.com/office/word/2010/wordprocessingShape" mc:Ignorable="w14 w15 w16se w16cid wp14">
+  <w:p>
+    <w:pPr>
+      <w:pStyle w:val="Footer"/>
+    </w:pPr>
+    <w:r>
+      <w:ptab w:relativeTo="margin" w:alignment="center" w:leader="none"/>
+    </w:r>
+    <w:r>
+      <w:fldChar w:fldCharType="begin"/>
+    </w:r>
+    <w:r>
+      <w:instrText xml:space="preserve"> PAGE   \* MERGEFORMAT </w:instrText>
+    </w:r>
+    <w:r>
+      <w:fldChar w:fldCharType="separate"/>
+    </w:r>
+    <w:r>
+      <w:rPr>
+        <w:noProof/>
+      </w:rPr>
+      <w:t>18</w:t>
+    </w:r>
+    <w:r>
+      <w:rPr>
+        <w:noProof/>
+      </w:rPr>
+      <w:fldChar w:fldCharType="end"/>
+    </w:r>
+    <w:r>
+      <w:ptab w:relativeTo="margin" w:alignment="right" w:leader="none"/>
+    </w:r>
+  </w:p>
+</w:ftr>
+</file>
+
+<file path=word/footer2.xml><?xml version="1.0" encoding="utf-8"?>
+<w:ftr xmlns:wpc="http://schemas.microsoft.com/office/word/2010/wordprocessingCanvas" xmlns:cx="http://schemas.microsoft.com/office/drawing/2014/chartex" xmlns:cx1="http://schemas.microsoft.com/office/drawing/2015/9/8/chartex" xmlns:cx2="http://schemas.microsoft.com/office/drawing/2015/10/21/chartex" xmlns:cx3="http://schemas.microsoft.com/office/drawing/2016/5/9/chartex" xmlns:cx4="http://schemas.microsoft.com/office/drawing/2016/5/10/chartex" xmlns:cx5="http://schemas.microsoft.com/office/drawing/2016/5/11/chartex" xmlns:cx6="http://schemas.microsoft.com/office/drawing/2016/5/12/chartex" xmlns:cx7="http://schemas.microsoft.com/office/drawing/2016/5/13/chartex" xmlns:cx8="http://schemas.microsoft.com/office/drawing/2016/5/14/chartex" xmlns:mc="http://schemas.openxmlformats.org/markup-compatibility/2006" xmlns:aink="http://schemas.microsoft.com/office/drawing/2016/ink" xmlns:am3d="http://schemas.microsoft.com/office/drawing/2017/model3d" xmlns:o="urn:schemas-microsoft-com:office:office" xmlns:r="http://schemas.openxmlformats.org/officeDocument/2006/relationships" xmlns:m="http://schemas.openxmlformats.org/officeDocument/2006/math" xmlns:v="urn:schemas-microsoft-com:vml" xmlns:wp14="http://schemas.microsoft.com/office/word/2010/wordprocessingDrawing" xmlns:wp="http://schemas.openxmlformats.org/drawingml/2006/wordprocessingDrawing" xmlns:w10="urn:schemas-microsoft-com:office:word" xmlns:w="http://schemas.openxmlformats.org/wordprocessingml/2006/main" xmlns:w14="http://schemas.microsoft.com/office/word/2010/wordml" xmlns:w15="http://schemas.microsoft.com/office/word/2012/wordml" xmlns:w16cid="http://schemas.microsoft.com/office/word/2016/wordml/cid" xmlns:w16se="http://schemas.microsoft.com/office/word/2015/wordml/symex" xmlns:wpg="http://schemas.microsoft.com/office/word/2010/wordprocessingGroup" xmlns:wpi="http://schemas.microsoft.com/office/word/2010/wordprocessingInk" xmlns:wne="http://schemas.microsoft.com/office/word/2006/wordml" xmlns:wps="http://schemas.microsoft.com/office/word/2010/wordprocessingShape" mc:Ignorable="w14 w15 w16se w16cid wp14">
+  <w:sdt>
+    <w:sdtPr>
+      <w:id w:val="-1404289311"/>
+      <w:docPartObj>
+        <w:docPartGallery w:val="Page Numbers (Bottom of Page)"/>
+        <w:docPartUnique/>
+      </w:docPartObj>
+    </w:sdtPr>
+    <w:sdtEndPr>
+      <w:rPr>
+        <w:noProof/>
+      </w:rPr>
+    </w:sdtEndPr>
+    <w:sdtContent>
+      <w:p>
+        <w:pPr>
+          <w:pStyle w:val="Footer"/>
+          <w:jc w:val="center"/>
+        </w:pPr>
+        <w:r>
+          <w:fldChar w:fldCharType="begin"/>
+        </w:r>
+        <w:r>
+          <w:instrText xml:space="preserve"> PAGE   \* MERGEFORMAT </w:instrText>
+        </w:r>
+        <w:r>
+          <w:fldChar w:fldCharType="separate"/>
+        </w:r>
+        <w:r>
+          <w:rPr>
+            <w:noProof/>
+          </w:rPr>
+          <w:t>2</w:t>
+        </w:r>
+        <w:r>
+          <w:rPr>
+            <w:noProof/>
+          </w:rPr>
+          <w:fldChar w:fldCharType="end"/>
+        </w:r>
+      </w:p>
+    </w:sdtContent>
+  </w:sdt>
+  <w:p>
+    <w:pPr>
+      <w:pStyle w:val="Footer"/>
+    </w:pPr>
+  </w:p>
+</w:ftr>
+</file>
+
+<file path=word/footer3.xml><?xml version="1.0" encoding="utf-8"?>
+<w:ftr xmlns:wpc="http://schemas.microsoft.com/office/word/2010/wordprocessingCanvas" xmlns:cx="http://schemas.microsoft.com/office/drawing/2014/chartex" xmlns:cx1="http://schemas.microsoft.com/office/drawing/2015/9/8/chartex" xmlns:cx2="http://schemas.microsoft.com/office/drawing/2015/10/21/chartex" xmlns:cx3="http://schemas.microsoft.com/office/drawing/2016/5/9/chartex" xmlns:cx4="http://schemas.microsoft.com/office/drawing/2016/5/10/chartex" xmlns:cx5="http://schemas.microsoft.com/office/drawing/2016/5/11/chartex" xmlns:cx6="http://schemas.microsoft.com/office/drawing/2016/5/12/chartex" xmlns:cx7="http://schemas.microsoft.com/office/drawing/2016/5/13/chartex" xmlns:cx8="http://schemas.microsoft.com/office/drawing/2016/5/14/chartex" xmlns:mc="http://schemas.openxmlformats.org/markup-compatibility/2006" xmlns:aink="http://schemas.microsoft.com/office/drawing/2016/ink" xmlns:am3d="http://schemas.microsoft.com/office/drawing/2017/model3d" xmlns:o="urn:schemas-microsoft-com:office:office" xmlns:r="http://schemas.openxmlformats.org/officeDocument/2006/relationships" xmlns:m="http://schemas.openxmlformats.org/officeDocument/2006/math" xmlns:v="urn:schemas-microsoft-com:vml" xmlns:wp14="http://schemas.microsoft.com/office/word/2010/wordprocessingDrawing" xmlns:wp="http://schemas.openxmlformats.org/drawingml/2006/wordprocessingDrawing" xmlns:w10="urn:schemas-microsoft-com:office:word" xmlns:w="http://schemas.openxmlformats.org/wordprocessingml/2006/main" xmlns:w14="http://schemas.microsoft.com/office/word/2010/wordml" xmlns:w15="http://schemas.microsoft.com/office/word/2012/wordml" xmlns:w16cid="http://schemas.microsoft.com/office/word/2016/wordml/cid" xmlns:w16se="http://schemas.microsoft.com/office/word/2015/wordml/symex" xmlns:wpg="http://schemas.microsoft.com/office/word/2010/wordprocessingGroup" xmlns:wpi="http://schemas.microsoft.com/office/word/2010/wordprocessingInk" xmlns:wne="http://schemas.microsoft.com/office/word/2006/wordml" xmlns:wps="http://schemas.microsoft.com/office/word/2010/wordprocessingShape" mc:Ignorable="w14 w15 w16se w16cid wp14">
+  <w:p>
+    <w:pPr>
+      <w:pStyle w:val="Footer"/>
+      <w:jc w:val="center"/>
+    </w:pPr>
+  </w:p>
+  <w:p>
+    <w:pPr>
+      <w:pStyle w:val="Footer"/>
+    </w:pPr>
+  </w:p>
+</w:ftr>
 </file>
 
 <file path=word/footnotes.xml><?xml version="1.0" encoding="utf-8"?>
@@ -552,6 +879,72 @@
     </w:p>
   </w:footnote>
 </w:footnotes>
+</file>
+
+<file path=word/header1.xml><?xml version="1.0" encoding="utf-8"?>
+<w:hdr xmlns:wpc="http://schemas.microsoft.com/office/word/2010/wordprocessingCanvas" xmlns:cx="http://schemas.microsoft.com/office/drawing/2014/chartex" xmlns:cx1="http://schemas.microsoft.com/office/drawing/2015/9/8/chartex" xmlns:cx2="http://schemas.microsoft.com/office/drawing/2015/10/21/chartex" xmlns:cx3="http://schemas.microsoft.com/office/drawing/2016/5/9/chartex" xmlns:cx4="http://schemas.microsoft.com/office/drawing/2016/5/10/chartex" xmlns:cx5="http://schemas.microsoft.com/office/drawing/2016/5/11/chartex" xmlns:cx6="http://schemas.microsoft.com/office/drawing/2016/5/12/chartex" xmlns:cx7="http://schemas.microsoft.com/office/drawing/2016/5/13/chartex" xmlns:cx8="http://schemas.microsoft.com/office/drawing/2016/5/14/chartex" xmlns:mc="http://schemas.openxmlformats.org/markup-compatibility/2006" xmlns:aink="http://schemas.microsoft.com/office/drawing/2016/ink" xmlns:am3d="http://schemas.microsoft.com/office/drawing/2017/model3d" xmlns:o="urn:schemas-microsoft-com:office:office" xmlns:r="http://schemas.openxmlformats.org/officeDocument/2006/relationships" xmlns:m="http://schemas.openxmlformats.org/officeDocument/2006/math" xmlns:v="urn:schemas-microsoft-com:vml" xmlns:wp14="http://schemas.microsoft.com/office/word/2010/wordprocessingDrawing" xmlns:wp="http://schemas.openxmlformats.org/drawingml/2006/wordprocessingDrawing" xmlns:w10="urn:schemas-microsoft-com:office:word" xmlns:w="http://schemas.openxmlformats.org/wordprocessingml/2006/main" xmlns:w14="http://schemas.microsoft.com/office/word/2010/wordml" xmlns:w15="http://schemas.microsoft.com/office/word/2012/wordml" xmlns:w16cid="http://schemas.microsoft.com/office/word/2016/wordml/cid" xmlns:w16se="http://schemas.microsoft.com/office/word/2015/wordml/symex" xmlns:wpg="http://schemas.microsoft.com/office/word/2010/wordprocessingGroup" xmlns:wpi="http://schemas.microsoft.com/office/word/2010/wordprocessingInk" xmlns:wne="http://schemas.microsoft.com/office/word/2006/wordml" xmlns:wps="http://schemas.microsoft.com/office/word/2010/wordprocessingShape" mc:Ignorable="w14 w15 w16se w16cid wp14">
+  <w:p>
+    <w:pPr>
+      <w:pStyle w:val="Header"/>
+      <w:rPr>
+        <w:szCs w:val="22"/>
+      </w:rPr>
+    </w:pPr>
+    <w:r>
+      <w:t xml:space="preserve">C8891 Research Skills in </w:t>
+    </w:r>
+    <w:r>
+      <w:rPr>
+        <w:szCs w:val="22"/>
+      </w:rPr>
+      <w:t>Psychology 2</w:t>
+    </w:r>
+  </w:p>
+</w:hdr>
+</file>
+
+<file path=word/header2.xml><?xml version="1.0" encoding="utf-8"?>
+<w:hdr xmlns:wpc="http://schemas.microsoft.com/office/word/2010/wordprocessingCanvas" xmlns:cx="http://schemas.microsoft.com/office/drawing/2014/chartex" xmlns:cx1="http://schemas.microsoft.com/office/drawing/2015/9/8/chartex" xmlns:cx2="http://schemas.microsoft.com/office/drawing/2015/10/21/chartex" xmlns:cx3="http://schemas.microsoft.com/office/drawing/2016/5/9/chartex" xmlns:cx4="http://schemas.microsoft.com/office/drawing/2016/5/10/chartex" xmlns:cx5="http://schemas.microsoft.com/office/drawing/2016/5/11/chartex" xmlns:cx6="http://schemas.microsoft.com/office/drawing/2016/5/12/chartex" xmlns:cx7="http://schemas.microsoft.com/office/drawing/2016/5/13/chartex" xmlns:cx8="http://schemas.microsoft.com/office/drawing/2016/5/14/chartex" xmlns:mc="http://schemas.openxmlformats.org/markup-compatibility/2006" xmlns:aink="http://schemas.microsoft.com/office/drawing/2016/ink" xmlns:am3d="http://schemas.microsoft.com/office/drawing/2017/model3d" xmlns:o="urn:schemas-microsoft-com:office:office" xmlns:r="http://schemas.openxmlformats.org/officeDocument/2006/relationships" xmlns:m="http://schemas.openxmlformats.org/officeDocument/2006/math" xmlns:v="urn:schemas-microsoft-com:vml" xmlns:wp14="http://schemas.microsoft.com/office/word/2010/wordprocessingDrawing" xmlns:wp="http://schemas.openxmlformats.org/drawingml/2006/wordprocessingDrawing" xmlns:w10="urn:schemas-microsoft-com:office:word" xmlns:w="http://schemas.openxmlformats.org/wordprocessingml/2006/main" xmlns:w14="http://schemas.microsoft.com/office/word/2010/wordml" xmlns:w15="http://schemas.microsoft.com/office/word/2012/wordml" xmlns:w16cid="http://schemas.microsoft.com/office/word/2016/wordml/cid" xmlns:w16se="http://schemas.microsoft.com/office/word/2015/wordml/symex" xmlns:wpg="http://schemas.microsoft.com/office/word/2010/wordprocessingGroup" xmlns:wpi="http://schemas.microsoft.com/office/word/2010/wordprocessingInk" xmlns:wne="http://schemas.microsoft.com/office/word/2006/wordml" xmlns:wps="http://schemas.microsoft.com/office/word/2010/wordprocessingShape" mc:Ignorable="w14 w15 w16se w16cid wp14">
+  <w:p>
+    <w:pPr>
+      <w:pStyle w:val="Header"/>
+      <w:pBdr>
+        <w:bottom w:val="single" w:sz="4" w:space="1" w:color="auto"/>
+      </w:pBdr>
+      <w:rPr>
+        <w:b/>
+      </w:rPr>
+    </w:pPr>
+    <w:r>
+      <w:rPr>
+        <w:b/>
+      </w:rPr>
+      <w:t xml:space="preserve">C8891 </w:t>
+    </w:r>
+    <w:r>
+      <w:rPr>
+        <w:b/>
+      </w:rPr>
+      <w:t>Analysing Data</w:t>
+    </w:r>
+  </w:p>
+  <w:p>
+    <w:pPr>
+      <w:pStyle w:val="Header"/>
+    </w:pPr>
+  </w:p>
+</w:hdr>
+</file>
+
+<file path=word/header3.xml><?xml version="1.0" encoding="utf-8"?>
+<w:hdr xmlns:wpc="http://schemas.microsoft.com/office/word/2010/wordprocessingCanvas" xmlns:cx="http://schemas.microsoft.com/office/drawing/2014/chartex" xmlns:cx1="http://schemas.microsoft.com/office/drawing/2015/9/8/chartex" xmlns:cx2="http://schemas.microsoft.com/office/drawing/2015/10/21/chartex" xmlns:cx3="http://schemas.microsoft.com/office/drawing/2016/5/9/chartex" xmlns:cx4="http://schemas.microsoft.com/office/drawing/2016/5/10/chartex" xmlns:cx5="http://schemas.microsoft.com/office/drawing/2016/5/11/chartex" xmlns:cx6="http://schemas.microsoft.com/office/drawing/2016/5/12/chartex" xmlns:cx7="http://schemas.microsoft.com/office/drawing/2016/5/13/chartex" xmlns:cx8="http://schemas.microsoft.com/office/drawing/2016/5/14/chartex" xmlns:mc="http://schemas.openxmlformats.org/markup-compatibility/2006" xmlns:aink="http://schemas.microsoft.com/office/drawing/2016/ink" xmlns:am3d="http://schemas.microsoft.com/office/drawing/2017/model3d" xmlns:o="urn:schemas-microsoft-com:office:office" xmlns:r="http://schemas.openxmlformats.org/officeDocument/2006/relationships" xmlns:m="http://schemas.openxmlformats.org/officeDocument/2006/math" xmlns:v="urn:schemas-microsoft-com:vml" xmlns:wp14="http://schemas.microsoft.com/office/word/2010/wordprocessingDrawing" xmlns:wp="http://schemas.openxmlformats.org/drawingml/2006/wordprocessingDrawing" xmlns:w10="urn:schemas-microsoft-com:office:word" xmlns:w="http://schemas.openxmlformats.org/wordprocessingml/2006/main" xmlns:w14="http://schemas.microsoft.com/office/word/2010/wordml" xmlns:w15="http://schemas.microsoft.com/office/word/2012/wordml" xmlns:w16cid="http://schemas.microsoft.com/office/word/2016/wordml/cid" xmlns:w16se="http://schemas.microsoft.com/office/word/2015/wordml/symex" xmlns:wpg="http://schemas.microsoft.com/office/word/2010/wordprocessingGroup" xmlns:wpi="http://schemas.microsoft.com/office/word/2010/wordprocessingInk" xmlns:wne="http://schemas.microsoft.com/office/word/2006/wordml" xmlns:wps="http://schemas.microsoft.com/office/word/2010/wordprocessingShape" mc:Ignorable="w14 w15 w16se w16cid wp14">
+  <w:p>
+    <w:pPr>
+      <w:pStyle w:val="Header"/>
+      <w:jc w:val="left"/>
+    </w:pPr>
+  </w:p>
+</w:hdr>
 </file>
 
 <file path=word/numbering.xml><?xml version="1.0" encoding="utf-8"?>
@@ -559,7 +952,7 @@
   <w:abstractNum w:abstractNumId="0" w15:restartNumberingAfterBreak="0">
     <w:nsid w:val="EA454B4C"/>
     <w:multiLevelType w:val="multilevel"/>
-    <w:tmpl w:val="B0E0025A"/>
+    <w:tmpl w:val="E34687DA"/>
     <w:lvl w:ilvl="0">
       <w:start w:val="1"/>
       <w:numFmt w:val="decimal"/>
@@ -569,8 +962,11 @@
         <w:tabs>
           <w:tab w:val="num" w:pos="0"/>
         </w:tabs>
-        <w:ind w:left="480" w:hanging="480"/>
-      </w:pPr>
+        <w:ind w:left="567" w:hanging="567"/>
+      </w:pPr>
+      <w:rPr>
+        <w:rFonts w:hint="default"/>
+      </w:rPr>
     </w:lvl>
     <w:lvl w:ilvl="1">
       <w:start w:val="1"/>
@@ -583,6 +979,9 @@
         </w:tabs>
         <w:ind w:left="1200" w:hanging="480"/>
       </w:pPr>
+      <w:rPr>
+        <w:rFonts w:hint="default"/>
+      </w:rPr>
     </w:lvl>
     <w:lvl w:ilvl="2">
       <w:start w:val="1"/>
@@ -595,6 +994,9 @@
         </w:tabs>
         <w:ind w:left="1920" w:hanging="480"/>
       </w:pPr>
+      <w:rPr>
+        <w:rFonts w:hint="default"/>
+      </w:rPr>
     </w:lvl>
     <w:lvl w:ilvl="3">
       <w:start w:val="1"/>
@@ -607,6 +1009,9 @@
         </w:tabs>
         <w:ind w:left="2640" w:hanging="480"/>
       </w:pPr>
+      <w:rPr>
+        <w:rFonts w:hint="default"/>
+      </w:rPr>
     </w:lvl>
     <w:lvl w:ilvl="4">
       <w:start w:val="1"/>
@@ -619,6 +1024,9 @@
         </w:tabs>
         <w:ind w:left="3360" w:hanging="480"/>
       </w:pPr>
+      <w:rPr>
+        <w:rFonts w:hint="default"/>
+      </w:rPr>
     </w:lvl>
     <w:lvl w:ilvl="5">
       <w:start w:val="1"/>
@@ -631,6 +1039,9 @@
         </w:tabs>
         <w:ind w:left="4080" w:hanging="480"/>
       </w:pPr>
+      <w:rPr>
+        <w:rFonts w:hint="default"/>
+      </w:rPr>
     </w:lvl>
     <w:lvl w:ilvl="6">
       <w:start w:val="1"/>
@@ -643,6 +1054,9 @@
         </w:tabs>
         <w:ind w:left="4800" w:hanging="480"/>
       </w:pPr>
+      <w:rPr>
+        <w:rFonts w:hint="default"/>
+      </w:rPr>
     </w:lvl>
     <w:lvl w:ilvl="7">
       <w:start w:val="1"/>
@@ -655,6 +1069,9 @@
         </w:tabs>
         <w:ind w:left="5520" w:hanging="480"/>
       </w:pPr>
+      <w:rPr>
+        <w:rFonts w:hint="default"/>
+      </w:rPr>
     </w:lvl>
     <w:lvl w:ilvl="8">
       <w:start w:val="1"/>
@@ -667,12 +1084,15 @@
         </w:tabs>
         <w:ind w:left="6240" w:hanging="480"/>
       </w:pPr>
+      <w:rPr>
+        <w:rFonts w:hint="default"/>
+      </w:rPr>
     </w:lvl>
   </w:abstractNum>
   <w:abstractNum w:abstractNumId="1" w15:restartNumberingAfterBreak="0">
     <w:nsid w:val="FFFFFF7C"/>
     <w:multiLevelType w:val="singleLevel"/>
-    <w:tmpl w:val="B0123D64"/>
+    <w:tmpl w:val="BBA67792"/>
     <w:lvl w:ilvl="0">
       <w:start w:val="1"/>
       <w:numFmt w:val="decimal"/>
@@ -689,7 +1109,7 @@
   <w:abstractNum w:abstractNumId="2" w15:restartNumberingAfterBreak="0">
     <w:nsid w:val="FFFFFF7D"/>
     <w:multiLevelType w:val="singleLevel"/>
-    <w:tmpl w:val="C8DA105A"/>
+    <w:tmpl w:val="43324F0A"/>
     <w:lvl w:ilvl="0">
       <w:start w:val="1"/>
       <w:numFmt w:val="decimal"/>
@@ -706,7 +1126,7 @@
   <w:abstractNum w:abstractNumId="3" w15:restartNumberingAfterBreak="0">
     <w:nsid w:val="FFFFFF7E"/>
     <w:multiLevelType w:val="singleLevel"/>
-    <w:tmpl w:val="0B841A28"/>
+    <w:tmpl w:val="06649BDE"/>
     <w:lvl w:ilvl="0">
       <w:start w:val="1"/>
       <w:numFmt w:val="decimal"/>
@@ -723,7 +1143,7 @@
   <w:abstractNum w:abstractNumId="4" w15:restartNumberingAfterBreak="0">
     <w:nsid w:val="FFFFFF7F"/>
     <w:multiLevelType w:val="singleLevel"/>
-    <w:tmpl w:val="86A03A3A"/>
+    <w:tmpl w:val="B40253D2"/>
     <w:lvl w:ilvl="0">
       <w:start w:val="1"/>
       <w:numFmt w:val="decimal"/>
@@ -740,7 +1160,7 @@
   <w:abstractNum w:abstractNumId="5" w15:restartNumberingAfterBreak="0">
     <w:nsid w:val="FFFFFF80"/>
     <w:multiLevelType w:val="singleLevel"/>
-    <w:tmpl w:val="0F6AB560"/>
+    <w:tmpl w:val="E368B2EE"/>
     <w:lvl w:ilvl="0">
       <w:start w:val="1"/>
       <w:numFmt w:val="bullet"/>
@@ -760,7 +1180,7 @@
   <w:abstractNum w:abstractNumId="6" w15:restartNumberingAfterBreak="0">
     <w:nsid w:val="FFFFFF81"/>
     <w:multiLevelType w:val="singleLevel"/>
-    <w:tmpl w:val="FF34F72C"/>
+    <w:tmpl w:val="767E3878"/>
     <w:lvl w:ilvl="0">
       <w:start w:val="1"/>
       <w:numFmt w:val="bullet"/>
@@ -780,7 +1200,7 @@
   <w:abstractNum w:abstractNumId="7" w15:restartNumberingAfterBreak="0">
     <w:nsid w:val="FFFFFF82"/>
     <w:multiLevelType w:val="singleLevel"/>
-    <w:tmpl w:val="B3D2168A"/>
+    <w:tmpl w:val="9EB63CB6"/>
     <w:lvl w:ilvl="0">
       <w:start w:val="1"/>
       <w:numFmt w:val="bullet"/>
@@ -800,7 +1220,7 @@
   <w:abstractNum w:abstractNumId="8" w15:restartNumberingAfterBreak="0">
     <w:nsid w:val="FFFFFF83"/>
     <w:multiLevelType w:val="singleLevel"/>
-    <w:tmpl w:val="8430CE6C"/>
+    <w:tmpl w:val="B0D2DFDC"/>
     <w:lvl w:ilvl="0">
       <w:start w:val="1"/>
       <w:numFmt w:val="bullet"/>
@@ -820,7 +1240,7 @@
   <w:abstractNum w:abstractNumId="9" w15:restartNumberingAfterBreak="0">
     <w:nsid w:val="FFFFFF88"/>
     <w:multiLevelType w:val="singleLevel"/>
-    <w:tmpl w:val="C6262346"/>
+    <w:tmpl w:val="F3209836"/>
     <w:lvl w:ilvl="0">
       <w:start w:val="1"/>
       <w:numFmt w:val="decimal"/>
@@ -837,7 +1257,7 @@
   <w:abstractNum w:abstractNumId="10" w15:restartNumberingAfterBreak="0">
     <w:nsid w:val="FFFFFF89"/>
     <w:multiLevelType w:val="singleLevel"/>
-    <w:tmpl w:val="3BE63D1A"/>
+    <w:tmpl w:val="E60A9064"/>
     <w:lvl w:ilvl="0">
       <w:start w:val="1"/>
       <w:numFmt w:val="bullet"/>
@@ -855,21 +1275,379 @@
     </w:lvl>
   </w:abstractNum>
   <w:abstractNum w:abstractNumId="11" w15:restartNumberingAfterBreak="0">
-    <w:nsid w:val="0ADD0485"/>
+    <w:nsid w:val="2C1AE401"/>
     <w:multiLevelType w:val="multilevel"/>
-    <w:tmpl w:val="D33ACE2C"/>
-    <w:styleLink w:val="MCQstyle"/>
+    <w:tmpl w:val="4F56EBCA"/>
+    <w:lvl w:ilvl="0">
+      <w:numFmt w:val="bullet"/>
+      <w:lvlText w:val=" "/>
+      <w:lvlJc w:val="left"/>
+      <w:pPr>
+        <w:tabs>
+          <w:tab w:val="num" w:pos="0"/>
+        </w:tabs>
+        <w:ind w:left="480" w:hanging="480"/>
+      </w:pPr>
+    </w:lvl>
+    <w:lvl w:ilvl="1">
+      <w:numFmt w:val="bullet"/>
+      <w:lvlText w:val=" "/>
+      <w:lvlJc w:val="left"/>
+      <w:pPr>
+        <w:tabs>
+          <w:tab w:val="num" w:pos="720"/>
+        </w:tabs>
+        <w:ind w:left="1200" w:hanging="480"/>
+      </w:pPr>
+    </w:lvl>
+    <w:lvl w:ilvl="2">
+      <w:numFmt w:val="bullet"/>
+      <w:lvlText w:val=" "/>
+      <w:lvlJc w:val="left"/>
+      <w:pPr>
+        <w:tabs>
+          <w:tab w:val="num" w:pos="1440"/>
+        </w:tabs>
+        <w:ind w:left="1920" w:hanging="480"/>
+      </w:pPr>
+    </w:lvl>
+    <w:lvl w:ilvl="3">
+      <w:numFmt w:val="bullet"/>
+      <w:lvlText w:val=" "/>
+      <w:lvlJc w:val="left"/>
+      <w:pPr>
+        <w:tabs>
+          <w:tab w:val="num" w:pos="2160"/>
+        </w:tabs>
+        <w:ind w:left="2640" w:hanging="480"/>
+      </w:pPr>
+    </w:lvl>
+    <w:lvl w:ilvl="4">
+      <w:numFmt w:val="bullet"/>
+      <w:lvlText w:val=" "/>
+      <w:lvlJc w:val="left"/>
+      <w:pPr>
+        <w:tabs>
+          <w:tab w:val="num" w:pos="2880"/>
+        </w:tabs>
+        <w:ind w:left="3360" w:hanging="480"/>
+      </w:pPr>
+    </w:lvl>
+    <w:lvl w:ilvl="5">
+      <w:numFmt w:val="bullet"/>
+      <w:lvlText w:val=" "/>
+      <w:lvlJc w:val="left"/>
+      <w:pPr>
+        <w:tabs>
+          <w:tab w:val="num" w:pos="3600"/>
+        </w:tabs>
+        <w:ind w:left="4080" w:hanging="480"/>
+      </w:pPr>
+    </w:lvl>
+    <w:lvl w:ilvl="6">
+      <w:numFmt w:val="bullet"/>
+      <w:lvlText w:val=" "/>
+      <w:lvlJc w:val="left"/>
+      <w:pPr>
+        <w:tabs>
+          <w:tab w:val="num" w:pos="4320"/>
+        </w:tabs>
+        <w:ind w:left="4800" w:hanging="480"/>
+      </w:pPr>
+    </w:lvl>
+    <w:lvl w:ilvl="7">
+      <w:numFmt w:val="bullet"/>
+      <w:lvlText w:val=" "/>
+      <w:lvlJc w:val="left"/>
+      <w:pPr>
+        <w:tabs>
+          <w:tab w:val="num" w:pos="5040"/>
+        </w:tabs>
+        <w:ind w:left="5520" w:hanging="480"/>
+      </w:pPr>
+    </w:lvl>
+    <w:lvl w:ilvl="8">
+      <w:numFmt w:val="bullet"/>
+      <w:lvlText w:val=" "/>
+      <w:lvlJc w:val="left"/>
+      <w:pPr>
+        <w:tabs>
+          <w:tab w:val="num" w:pos="5760"/>
+        </w:tabs>
+        <w:ind w:left="6240" w:hanging="480"/>
+      </w:pPr>
+    </w:lvl>
+  </w:abstractNum>
+  <w:abstractNum w:abstractNumId="12" w15:restartNumberingAfterBreak="0">
+    <w:nsid w:val="47261BAD"/>
+    <w:multiLevelType w:val="multilevel"/>
+    <w:tmpl w:val="CC8E18C8"/>
+    <w:lvl w:ilvl="0">
+      <w:start w:val="2"/>
+      <w:numFmt w:val="decimal"/>
+      <w:lvlText w:val="%1."/>
+      <w:lvlJc w:val="left"/>
+      <w:pPr>
+        <w:tabs>
+          <w:tab w:val="num" w:pos="0"/>
+        </w:tabs>
+        <w:ind w:left="480" w:hanging="480"/>
+      </w:pPr>
+    </w:lvl>
+    <w:lvl w:ilvl="1">
+      <w:start w:val="2"/>
+      <w:numFmt w:val="decimal"/>
+      <w:lvlText w:val="%2."/>
+      <w:lvlJc w:val="left"/>
+      <w:pPr>
+        <w:tabs>
+          <w:tab w:val="num" w:pos="720"/>
+        </w:tabs>
+        <w:ind w:left="1200" w:hanging="480"/>
+      </w:pPr>
+    </w:lvl>
+    <w:lvl w:ilvl="2">
+      <w:start w:val="2"/>
+      <w:numFmt w:val="decimal"/>
+      <w:lvlText w:val="%3."/>
+      <w:lvlJc w:val="left"/>
+      <w:pPr>
+        <w:tabs>
+          <w:tab w:val="num" w:pos="1440"/>
+        </w:tabs>
+        <w:ind w:left="1920" w:hanging="480"/>
+      </w:pPr>
+    </w:lvl>
+    <w:lvl w:ilvl="3">
+      <w:start w:val="2"/>
+      <w:numFmt w:val="decimal"/>
+      <w:lvlText w:val="%4."/>
+      <w:lvlJc w:val="left"/>
+      <w:pPr>
+        <w:tabs>
+          <w:tab w:val="num" w:pos="2160"/>
+        </w:tabs>
+        <w:ind w:left="2640" w:hanging="480"/>
+      </w:pPr>
+    </w:lvl>
+    <w:lvl w:ilvl="4">
+      <w:start w:val="2"/>
+      <w:numFmt w:val="decimal"/>
+      <w:lvlText w:val="%5."/>
+      <w:lvlJc w:val="left"/>
+      <w:pPr>
+        <w:tabs>
+          <w:tab w:val="num" w:pos="2880"/>
+        </w:tabs>
+        <w:ind w:left="3360" w:hanging="480"/>
+      </w:pPr>
+    </w:lvl>
+    <w:lvl w:ilvl="5">
+      <w:start w:val="2"/>
+      <w:numFmt w:val="decimal"/>
+      <w:lvlText w:val="%6."/>
+      <w:lvlJc w:val="left"/>
+      <w:pPr>
+        <w:tabs>
+          <w:tab w:val="num" w:pos="3600"/>
+        </w:tabs>
+        <w:ind w:left="4080" w:hanging="480"/>
+      </w:pPr>
+    </w:lvl>
+    <w:lvl w:ilvl="6">
+      <w:start w:val="2"/>
+      <w:numFmt w:val="decimal"/>
+      <w:lvlText w:val="%7."/>
+      <w:lvlJc w:val="left"/>
+      <w:pPr>
+        <w:tabs>
+          <w:tab w:val="num" w:pos="4320"/>
+        </w:tabs>
+        <w:ind w:left="4800" w:hanging="480"/>
+      </w:pPr>
+    </w:lvl>
+    <w:lvl w:ilvl="7">
+      <w:start w:val="2"/>
+      <w:numFmt w:val="decimal"/>
+      <w:lvlText w:val="%8."/>
+      <w:lvlJc w:val="left"/>
+      <w:pPr>
+        <w:tabs>
+          <w:tab w:val="num" w:pos="5040"/>
+        </w:tabs>
+        <w:ind w:left="5520" w:hanging="480"/>
+      </w:pPr>
+    </w:lvl>
+    <w:lvl w:ilvl="8">
+      <w:start w:val="2"/>
+      <w:numFmt w:val="decimal"/>
+      <w:lvlText w:val="%9."/>
+      <w:lvlJc w:val="left"/>
+      <w:pPr>
+        <w:tabs>
+          <w:tab w:val="num" w:pos="5760"/>
+        </w:tabs>
+        <w:ind w:left="6240" w:hanging="480"/>
+      </w:pPr>
+    </w:lvl>
+  </w:abstractNum>
+  <w:abstractNum w:abstractNumId="13" w15:restartNumberingAfterBreak="0">
+    <w:nsid w:val="526B150A"/>
+    <w:multiLevelType w:val="multilevel"/>
+    <w:tmpl w:val="183E7F5E"/>
     <w:lvl w:ilvl="0">
       <w:start w:val="1"/>
       <w:numFmt w:val="decimal"/>
       <w:lvlText w:val="%1."/>
       <w:lvlJc w:val="left"/>
       <w:pPr>
+        <w:tabs>
+          <w:tab w:val="num" w:pos="0"/>
+        </w:tabs>
         <w:ind w:left="567" w:hanging="567"/>
       </w:pPr>
       <w:rPr>
-        <w:rFonts w:ascii="Arial" w:hAnsi="Arial" w:hint="default"/>
-        <w:sz w:val="24"/>
+        <w:rFonts w:hint="default"/>
+      </w:rPr>
+    </w:lvl>
+    <w:lvl w:ilvl="1">
+      <w:start w:val="1"/>
+      <w:numFmt w:val="decimal"/>
+      <w:lvlText w:val="%2."/>
+      <w:lvlJc w:val="left"/>
+      <w:pPr>
+        <w:tabs>
+          <w:tab w:val="num" w:pos="720"/>
+        </w:tabs>
+        <w:ind w:left="1200" w:hanging="480"/>
+      </w:pPr>
+      <w:rPr>
+        <w:rFonts w:hint="default"/>
+      </w:rPr>
+    </w:lvl>
+    <w:lvl w:ilvl="2">
+      <w:start w:val="1"/>
+      <w:numFmt w:val="decimal"/>
+      <w:lvlText w:val="%3."/>
+      <w:lvlJc w:val="left"/>
+      <w:pPr>
+        <w:tabs>
+          <w:tab w:val="num" w:pos="1440"/>
+        </w:tabs>
+        <w:ind w:left="1920" w:hanging="480"/>
+      </w:pPr>
+      <w:rPr>
+        <w:rFonts w:hint="default"/>
+      </w:rPr>
+    </w:lvl>
+    <w:lvl w:ilvl="3">
+      <w:start w:val="1"/>
+      <w:numFmt w:val="decimal"/>
+      <w:lvlText w:val="%4."/>
+      <w:lvlJc w:val="left"/>
+      <w:pPr>
+        <w:tabs>
+          <w:tab w:val="num" w:pos="2160"/>
+        </w:tabs>
+        <w:ind w:left="2640" w:hanging="480"/>
+      </w:pPr>
+      <w:rPr>
+        <w:rFonts w:hint="default"/>
+      </w:rPr>
+    </w:lvl>
+    <w:lvl w:ilvl="4">
+      <w:start w:val="1"/>
+      <w:numFmt w:val="decimal"/>
+      <w:lvlText w:val="%5."/>
+      <w:lvlJc w:val="left"/>
+      <w:pPr>
+        <w:tabs>
+          <w:tab w:val="num" w:pos="2880"/>
+        </w:tabs>
+        <w:ind w:left="3360" w:hanging="480"/>
+      </w:pPr>
+      <w:rPr>
+        <w:rFonts w:hint="default"/>
+      </w:rPr>
+    </w:lvl>
+    <w:lvl w:ilvl="5">
+      <w:start w:val="1"/>
+      <w:numFmt w:val="decimal"/>
+      <w:lvlText w:val="%6."/>
+      <w:lvlJc w:val="left"/>
+      <w:pPr>
+        <w:tabs>
+          <w:tab w:val="num" w:pos="3600"/>
+        </w:tabs>
+        <w:ind w:left="4080" w:hanging="480"/>
+      </w:pPr>
+      <w:rPr>
+        <w:rFonts w:hint="default"/>
+      </w:rPr>
+    </w:lvl>
+    <w:lvl w:ilvl="6">
+      <w:start w:val="1"/>
+      <w:numFmt w:val="decimal"/>
+      <w:lvlText w:val="%7."/>
+      <w:lvlJc w:val="left"/>
+      <w:pPr>
+        <w:tabs>
+          <w:tab w:val="num" w:pos="4320"/>
+        </w:tabs>
+        <w:ind w:left="4800" w:hanging="480"/>
+      </w:pPr>
+      <w:rPr>
+        <w:rFonts w:hint="default"/>
+      </w:rPr>
+    </w:lvl>
+    <w:lvl w:ilvl="7">
+      <w:start w:val="1"/>
+      <w:numFmt w:val="decimal"/>
+      <w:lvlText w:val="%8."/>
+      <w:lvlJc w:val="left"/>
+      <w:pPr>
+        <w:tabs>
+          <w:tab w:val="num" w:pos="5040"/>
+        </w:tabs>
+        <w:ind w:left="5520" w:hanging="480"/>
+      </w:pPr>
+      <w:rPr>
+        <w:rFonts w:hint="default"/>
+      </w:rPr>
+    </w:lvl>
+    <w:lvl w:ilvl="8">
+      <w:start w:val="1"/>
+      <w:numFmt w:val="decimal"/>
+      <w:lvlText w:val="%9."/>
+      <w:lvlJc w:val="left"/>
+      <w:pPr>
+        <w:tabs>
+          <w:tab w:val="num" w:pos="5760"/>
+        </w:tabs>
+        <w:ind w:left="6240" w:hanging="480"/>
+      </w:pPr>
+      <w:rPr>
+        <w:rFonts w:hint="default"/>
+      </w:rPr>
+    </w:lvl>
+  </w:abstractNum>
+  <w:abstractNum w:abstractNumId="14" w15:restartNumberingAfterBreak="0">
+    <w:nsid w:val="71315DCA"/>
+    <w:multiLevelType w:val="multilevel"/>
+    <w:tmpl w:val="A8EC1118"/>
+    <w:lvl w:ilvl="0">
+      <w:start w:val="1"/>
+      <w:numFmt w:val="lowerLetter"/>
+      <w:lvlText w:val="(%1)"/>
+      <w:lvlJc w:val="left"/>
+      <w:pPr>
+        <w:tabs>
+          <w:tab w:val="num" w:pos="1134"/>
+        </w:tabs>
+        <w:ind w:left="1134" w:hanging="567"/>
+      </w:pPr>
+      <w:rPr>
+        <w:rFonts w:hint="default"/>
       </w:rPr>
     </w:lvl>
     <w:lvl w:ilvl="1">
@@ -878,7 +1656,10 @@
       <w:lvlText w:val="(%2)"/>
       <w:lvlJc w:val="left"/>
       <w:pPr>
-        <w:ind w:left="1701" w:hanging="567"/>
+        <w:tabs>
+          <w:tab w:val="num" w:pos="720"/>
+        </w:tabs>
+        <w:ind w:left="1200" w:hanging="480"/>
       </w:pPr>
       <w:rPr>
         <w:rFonts w:hint="default"/>
@@ -886,11 +1667,14 @@
     </w:lvl>
     <w:lvl w:ilvl="2">
       <w:start w:val="1"/>
-      <w:numFmt w:val="lowerRoman"/>
-      <w:lvlText w:val="%3)"/>
-      <w:lvlJc w:val="left"/>
-      <w:pPr>
-        <w:ind w:left="1080" w:hanging="360"/>
+      <w:numFmt w:val="lowerLetter"/>
+      <w:lvlText w:val="(%3)"/>
+      <w:lvlJc w:val="left"/>
+      <w:pPr>
+        <w:tabs>
+          <w:tab w:val="num" w:pos="1440"/>
+        </w:tabs>
+        <w:ind w:left="1920" w:hanging="480"/>
       </w:pPr>
       <w:rPr>
         <w:rFonts w:hint="default"/>
@@ -898,11 +1682,14 @@
     </w:lvl>
     <w:lvl w:ilvl="3">
       <w:start w:val="1"/>
-      <w:numFmt w:val="decimal"/>
+      <w:numFmt w:val="lowerLetter"/>
       <w:lvlText w:val="(%4)"/>
       <w:lvlJc w:val="left"/>
       <w:pPr>
-        <w:ind w:left="1440" w:hanging="360"/>
+        <w:tabs>
+          <w:tab w:val="num" w:pos="2160"/>
+        </w:tabs>
+        <w:ind w:left="2640" w:hanging="480"/>
       </w:pPr>
       <w:rPr>
         <w:rFonts w:hint="default"/>
@@ -914,332 +1701,14 @@
       <w:lvlText w:val="(%5)"/>
       <w:lvlJc w:val="left"/>
       <w:pPr>
-        <w:ind w:left="1800" w:hanging="360"/>
+        <w:tabs>
+          <w:tab w:val="num" w:pos="2880"/>
+        </w:tabs>
+        <w:ind w:left="3360" w:hanging="480"/>
       </w:pPr>
       <w:rPr>
         <w:rFonts w:hint="default"/>
       </w:rPr>
-    </w:lvl>
-    <w:lvl w:ilvl="5">
-      <w:start w:val="1"/>
-      <w:numFmt w:val="lowerRoman"/>
-      <w:lvlText w:val="(%6)"/>
-      <w:lvlJc w:val="left"/>
-      <w:pPr>
-        <w:ind w:left="2160" w:hanging="360"/>
-      </w:pPr>
-      <w:rPr>
-        <w:rFonts w:hint="default"/>
-      </w:rPr>
-    </w:lvl>
-    <w:lvl w:ilvl="6">
-      <w:start w:val="1"/>
-      <w:numFmt w:val="decimal"/>
-      <w:lvlText w:val="%7."/>
-      <w:lvlJc w:val="left"/>
-      <w:pPr>
-        <w:ind w:left="2520" w:hanging="360"/>
-      </w:pPr>
-      <w:rPr>
-        <w:rFonts w:hint="default"/>
-      </w:rPr>
-    </w:lvl>
-    <w:lvl w:ilvl="7">
-      <w:start w:val="1"/>
-      <w:numFmt w:val="lowerLetter"/>
-      <w:lvlText w:val="%8."/>
-      <w:lvlJc w:val="left"/>
-      <w:pPr>
-        <w:ind w:left="2880" w:hanging="360"/>
-      </w:pPr>
-      <w:rPr>
-        <w:rFonts w:hint="default"/>
-      </w:rPr>
-    </w:lvl>
-    <w:lvl w:ilvl="8">
-      <w:start w:val="1"/>
-      <w:numFmt w:val="lowerRoman"/>
-      <w:lvlText w:val="%9."/>
-      <w:lvlJc w:val="left"/>
-      <w:pPr>
-        <w:ind w:left="3240" w:hanging="360"/>
-      </w:pPr>
-      <w:rPr>
-        <w:rFonts w:hint="default"/>
-      </w:rPr>
-    </w:lvl>
-  </w:abstractNum>
-  <w:abstractNum w:abstractNumId="12" w15:restartNumberingAfterBreak="0">
-    <w:nsid w:val="12CE20DA"/>
-    <w:multiLevelType w:val="multilevel"/>
-    <w:tmpl w:val="D33ACE2C"/>
-    <w:numStyleLink w:val="MCQstyle"/>
-  </w:abstractNum>
-  <w:abstractNum w:abstractNumId="13" w15:restartNumberingAfterBreak="0">
-    <w:nsid w:val="2C1AE401"/>
-    <w:multiLevelType w:val="multilevel"/>
-    <w:tmpl w:val="9E22142E"/>
-    <w:lvl w:ilvl="0">
-      <w:numFmt w:val="bullet"/>
-      <w:lvlText w:val=" "/>
-      <w:lvlJc w:val="left"/>
-      <w:pPr>
-        <w:tabs>
-          <w:tab w:val="num" w:pos="0"/>
-        </w:tabs>
-        <w:ind w:left="480" w:hanging="480"/>
-      </w:pPr>
-    </w:lvl>
-    <w:lvl w:ilvl="1">
-      <w:numFmt w:val="bullet"/>
-      <w:lvlText w:val=" "/>
-      <w:lvlJc w:val="left"/>
-      <w:pPr>
-        <w:tabs>
-          <w:tab w:val="num" w:pos="720"/>
-        </w:tabs>
-        <w:ind w:left="1200" w:hanging="480"/>
-      </w:pPr>
-    </w:lvl>
-    <w:lvl w:ilvl="2">
-      <w:numFmt w:val="bullet"/>
-      <w:lvlText w:val=" "/>
-      <w:lvlJc w:val="left"/>
-      <w:pPr>
-        <w:tabs>
-          <w:tab w:val="num" w:pos="1440"/>
-        </w:tabs>
-        <w:ind w:left="1920" w:hanging="480"/>
-      </w:pPr>
-    </w:lvl>
-    <w:lvl w:ilvl="3">
-      <w:numFmt w:val="bullet"/>
-      <w:lvlText w:val=" "/>
-      <w:lvlJc w:val="left"/>
-      <w:pPr>
-        <w:tabs>
-          <w:tab w:val="num" w:pos="2160"/>
-        </w:tabs>
-        <w:ind w:left="2640" w:hanging="480"/>
-      </w:pPr>
-    </w:lvl>
-    <w:lvl w:ilvl="4">
-      <w:numFmt w:val="bullet"/>
-      <w:lvlText w:val=" "/>
-      <w:lvlJc w:val="left"/>
-      <w:pPr>
-        <w:tabs>
-          <w:tab w:val="num" w:pos="2880"/>
-        </w:tabs>
-        <w:ind w:left="3360" w:hanging="480"/>
-      </w:pPr>
-    </w:lvl>
-    <w:lvl w:ilvl="5">
-      <w:numFmt w:val="bullet"/>
-      <w:lvlText w:val=" "/>
-      <w:lvlJc w:val="left"/>
-      <w:pPr>
-        <w:tabs>
-          <w:tab w:val="num" w:pos="3600"/>
-        </w:tabs>
-        <w:ind w:left="4080" w:hanging="480"/>
-      </w:pPr>
-    </w:lvl>
-    <w:lvl w:ilvl="6">
-      <w:numFmt w:val="bullet"/>
-      <w:lvlText w:val=" "/>
-      <w:lvlJc w:val="left"/>
-      <w:pPr>
-        <w:tabs>
-          <w:tab w:val="num" w:pos="4320"/>
-        </w:tabs>
-        <w:ind w:left="4800" w:hanging="480"/>
-      </w:pPr>
-    </w:lvl>
-    <w:lvl w:ilvl="7">
-      <w:numFmt w:val="bullet"/>
-      <w:lvlText w:val=" "/>
-      <w:lvlJc w:val="left"/>
-      <w:pPr>
-        <w:tabs>
-          <w:tab w:val="num" w:pos="5040"/>
-        </w:tabs>
-        <w:ind w:left="5520" w:hanging="480"/>
-      </w:pPr>
-    </w:lvl>
-    <w:lvl w:ilvl="8">
-      <w:numFmt w:val="bullet"/>
-      <w:lvlText w:val=" "/>
-      <w:lvlJc w:val="left"/>
-      <w:pPr>
-        <w:tabs>
-          <w:tab w:val="num" w:pos="5760"/>
-        </w:tabs>
-        <w:ind w:left="6240" w:hanging="480"/>
-      </w:pPr>
-    </w:lvl>
-  </w:abstractNum>
-  <w:abstractNum w:abstractNumId="14" w15:restartNumberingAfterBreak="0">
-    <w:nsid w:val="30380857"/>
-    <w:multiLevelType w:val="multilevel"/>
-    <w:tmpl w:val="D33ACE2C"/>
-    <w:numStyleLink w:val="MCQstyle"/>
-  </w:abstractNum>
-  <w:abstractNum w:abstractNumId="15" w15:restartNumberingAfterBreak="0">
-    <w:nsid w:val="3FB40ADF"/>
-    <w:multiLevelType w:val="hybridMultilevel"/>
-    <w:tmpl w:val="8D0ED628"/>
-    <w:lvl w:ilvl="0" w:tplc="0809000F">
-      <w:start w:val="1"/>
-      <w:numFmt w:val="decimal"/>
-      <w:lvlText w:val="%1."/>
-      <w:lvlJc w:val="left"/>
-      <w:pPr>
-        <w:ind w:left="720" w:hanging="360"/>
-      </w:pPr>
-    </w:lvl>
-    <w:lvl w:ilvl="1" w:tplc="08090019" w:tentative="1">
-      <w:start w:val="1"/>
-      <w:numFmt w:val="lowerLetter"/>
-      <w:lvlText w:val="%2."/>
-      <w:lvlJc w:val="left"/>
-      <w:pPr>
-        <w:ind w:left="1440" w:hanging="360"/>
-      </w:pPr>
-    </w:lvl>
-    <w:lvl w:ilvl="2" w:tplc="0809001B" w:tentative="1">
-      <w:start w:val="1"/>
-      <w:numFmt w:val="lowerRoman"/>
-      <w:lvlText w:val="%3."/>
-      <w:lvlJc w:val="right"/>
-      <w:pPr>
-        <w:ind w:left="2160" w:hanging="180"/>
-      </w:pPr>
-    </w:lvl>
-    <w:lvl w:ilvl="3" w:tplc="0809000F" w:tentative="1">
-      <w:start w:val="1"/>
-      <w:numFmt w:val="decimal"/>
-      <w:lvlText w:val="%4."/>
-      <w:lvlJc w:val="left"/>
-      <w:pPr>
-        <w:ind w:left="2880" w:hanging="360"/>
-      </w:pPr>
-    </w:lvl>
-    <w:lvl w:ilvl="4" w:tplc="08090019" w:tentative="1">
-      <w:start w:val="1"/>
-      <w:numFmt w:val="lowerLetter"/>
-      <w:lvlText w:val="%5."/>
-      <w:lvlJc w:val="left"/>
-      <w:pPr>
-        <w:ind w:left="3600" w:hanging="360"/>
-      </w:pPr>
-    </w:lvl>
-    <w:lvl w:ilvl="5" w:tplc="0809001B" w:tentative="1">
-      <w:start w:val="1"/>
-      <w:numFmt w:val="lowerRoman"/>
-      <w:lvlText w:val="%6."/>
-      <w:lvlJc w:val="right"/>
-      <w:pPr>
-        <w:ind w:left="4320" w:hanging="180"/>
-      </w:pPr>
-    </w:lvl>
-    <w:lvl w:ilvl="6" w:tplc="0809000F" w:tentative="1">
-      <w:start w:val="1"/>
-      <w:numFmt w:val="decimal"/>
-      <w:lvlText w:val="%7."/>
-      <w:lvlJc w:val="left"/>
-      <w:pPr>
-        <w:ind w:left="5040" w:hanging="360"/>
-      </w:pPr>
-    </w:lvl>
-    <w:lvl w:ilvl="7" w:tplc="08090019" w:tentative="1">
-      <w:start w:val="1"/>
-      <w:numFmt w:val="lowerLetter"/>
-      <w:lvlText w:val="%8."/>
-      <w:lvlJc w:val="left"/>
-      <w:pPr>
-        <w:ind w:left="5760" w:hanging="360"/>
-      </w:pPr>
-    </w:lvl>
-    <w:lvl w:ilvl="8" w:tplc="0809001B" w:tentative="1">
-      <w:start w:val="1"/>
-      <w:numFmt w:val="lowerRoman"/>
-      <w:lvlText w:val="%9."/>
-      <w:lvlJc w:val="right"/>
-      <w:pPr>
-        <w:ind w:left="6480" w:hanging="180"/>
-      </w:pPr>
-    </w:lvl>
-  </w:abstractNum>
-  <w:abstractNum w:abstractNumId="16" w15:restartNumberingAfterBreak="0">
-    <w:nsid w:val="4CC86418"/>
-    <w:multiLevelType w:val="multilevel"/>
-    <w:tmpl w:val="D33ACE2C"/>
-    <w:numStyleLink w:val="MCQstyle"/>
-  </w:abstractNum>
-  <w:abstractNum w:abstractNumId="17" w15:restartNumberingAfterBreak="0">
-    <w:nsid w:val="71315DCA"/>
-    <w:multiLevelType w:val="multilevel"/>
-    <w:tmpl w:val="9F748DCE"/>
-    <w:lvl w:ilvl="0">
-      <w:start w:val="1"/>
-      <w:numFmt w:val="lowerLetter"/>
-      <w:lvlText w:val="(%1)"/>
-      <w:lvlJc w:val="left"/>
-      <w:pPr>
-        <w:tabs>
-          <w:tab w:val="num" w:pos="0"/>
-        </w:tabs>
-        <w:ind w:left="480" w:hanging="480"/>
-      </w:pPr>
-    </w:lvl>
-    <w:lvl w:ilvl="1">
-      <w:start w:val="1"/>
-      <w:numFmt w:val="lowerLetter"/>
-      <w:lvlText w:val="(%2)"/>
-      <w:lvlJc w:val="left"/>
-      <w:pPr>
-        <w:tabs>
-          <w:tab w:val="num" w:pos="720"/>
-        </w:tabs>
-        <w:ind w:left="1200" w:hanging="480"/>
-      </w:pPr>
-    </w:lvl>
-    <w:lvl w:ilvl="2">
-      <w:start w:val="1"/>
-      <w:numFmt w:val="lowerLetter"/>
-      <w:lvlText w:val="(%3)"/>
-      <w:lvlJc w:val="left"/>
-      <w:pPr>
-        <w:tabs>
-          <w:tab w:val="num" w:pos="1440"/>
-        </w:tabs>
-        <w:ind w:left="1920" w:hanging="480"/>
-      </w:pPr>
-    </w:lvl>
-    <w:lvl w:ilvl="3">
-      <w:start w:val="1"/>
-      <w:numFmt w:val="lowerLetter"/>
-      <w:lvlText w:val="(%4)"/>
-      <w:lvlJc w:val="left"/>
-      <w:pPr>
-        <w:tabs>
-          <w:tab w:val="num" w:pos="2160"/>
-        </w:tabs>
-        <w:ind w:left="2640" w:hanging="480"/>
-      </w:pPr>
-    </w:lvl>
-    <w:lvl w:ilvl="4">
-      <w:start w:val="1"/>
-      <w:numFmt w:val="lowerLetter"/>
-      <w:lvlText w:val="(%5)"/>
-      <w:lvlJc w:val="left"/>
-      <w:pPr>
-        <w:tabs>
-          <w:tab w:val="num" w:pos="2880"/>
-        </w:tabs>
-        <w:ind w:left="3360" w:hanging="480"/>
-      </w:pPr>
     </w:lvl>
     <w:lvl w:ilvl="5">
       <w:start w:val="1"/>
@@ -1252,6 +1721,9 @@
         </w:tabs>
         <w:ind w:left="4080" w:hanging="480"/>
       </w:pPr>
+      <w:rPr>
+        <w:rFonts w:hint="default"/>
+      </w:rPr>
     </w:lvl>
     <w:lvl w:ilvl="6">
       <w:start w:val="1"/>
@@ -1264,6 +1736,9 @@
         </w:tabs>
         <w:ind w:left="4800" w:hanging="480"/>
       </w:pPr>
+      <w:rPr>
+        <w:rFonts w:hint="default"/>
+      </w:rPr>
     </w:lvl>
     <w:lvl w:ilvl="7">
       <w:start w:val="1"/>
@@ -1276,6 +1751,9 @@
         </w:tabs>
         <w:ind w:left="5520" w:hanging="480"/>
       </w:pPr>
+      <w:rPr>
+        <w:rFonts w:hint="default"/>
+      </w:rPr>
     </w:lvl>
     <w:lvl w:ilvl="8">
       <w:start w:val="1"/>
@@ -1288,40 +1766,151 @@
         </w:tabs>
         <w:ind w:left="6240" w:hanging="480"/>
       </w:pPr>
-    </w:lvl>
-  </w:abstractNum>
-  <w:abstractNum w:abstractNumId="18" w15:restartNumberingAfterBreak="0">
-    <w:nsid w:val="7A55616A"/>
-    <w:multiLevelType w:val="multilevel"/>
-    <w:tmpl w:val="D33ACE2C"/>
-    <w:numStyleLink w:val="MCQstyle"/>
+      <w:rPr>
+        <w:rFonts w:hint="default"/>
+      </w:rPr>
+    </w:lvl>
   </w:abstractNum>
   <w:num w:numId="1">
-    <w:abstractNumId w:val="13"/>
+    <w:abstractNumId w:val="11"/>
   </w:num>
   <w:num w:numId="2">
-    <w:abstractNumId w:val="15"/>
+    <w:abstractNumId w:val="0"/>
   </w:num>
   <w:num w:numId="3">
+    <w:abstractNumId w:val="14"/>
+  </w:num>
+  <w:num w:numId="4">
+    <w:abstractNumId w:val="12"/>
+    <w:lvlOverride w:ilvl="0">
+      <w:startOverride w:val="2"/>
+    </w:lvlOverride>
+    <w:lvlOverride w:ilvl="1">
+      <w:startOverride w:val="2"/>
+    </w:lvlOverride>
+    <w:lvlOverride w:ilvl="2">
+      <w:startOverride w:val="2"/>
+    </w:lvlOverride>
+    <w:lvlOverride w:ilvl="3">
+      <w:startOverride w:val="2"/>
+    </w:lvlOverride>
+    <w:lvlOverride w:ilvl="4">
+      <w:startOverride w:val="2"/>
+    </w:lvlOverride>
+    <w:lvlOverride w:ilvl="5">
+      <w:startOverride w:val="2"/>
+    </w:lvlOverride>
+    <w:lvlOverride w:ilvl="6">
+      <w:startOverride w:val="2"/>
+    </w:lvlOverride>
+    <w:lvlOverride w:ilvl="7">
+      <w:startOverride w:val="2"/>
+    </w:lvlOverride>
+    <w:lvlOverride w:ilvl="8">
+      <w:startOverride w:val="2"/>
+    </w:lvlOverride>
+  </w:num>
+  <w:num w:numId="5">
+    <w:abstractNumId w:val="14"/>
+    <w:lvlOverride w:ilvl="0">
+      <w:startOverride w:val="1"/>
+    </w:lvlOverride>
+    <w:lvlOverride w:ilvl="1">
+      <w:startOverride w:val="1"/>
+    </w:lvlOverride>
+    <w:lvlOverride w:ilvl="2">
+      <w:startOverride w:val="1"/>
+    </w:lvlOverride>
+    <w:lvlOverride w:ilvl="3">
+      <w:startOverride w:val="1"/>
+    </w:lvlOverride>
+    <w:lvlOverride w:ilvl="4">
+      <w:startOverride w:val="1"/>
+    </w:lvlOverride>
+    <w:lvlOverride w:ilvl="5">
+      <w:startOverride w:val="1"/>
+    </w:lvlOverride>
+    <w:lvlOverride w:ilvl="6">
+      <w:startOverride w:val="1"/>
+    </w:lvlOverride>
+    <w:lvlOverride w:ilvl="7">
+      <w:startOverride w:val="1"/>
+    </w:lvlOverride>
+    <w:lvlOverride w:ilvl="8">
+      <w:startOverride w:val="1"/>
+    </w:lvlOverride>
+  </w:num>
+  <w:num w:numId="6">
+    <w:abstractNumId w:val="10"/>
+  </w:num>
+  <w:num w:numId="7">
+    <w:abstractNumId w:val="8"/>
+  </w:num>
+  <w:num w:numId="8">
+    <w:abstractNumId w:val="7"/>
+  </w:num>
+  <w:num w:numId="9">
+    <w:abstractNumId w:val="6"/>
+  </w:num>
+  <w:num w:numId="10">
+    <w:abstractNumId w:val="5"/>
+  </w:num>
+  <w:num w:numId="11">
+    <w:abstractNumId w:val="9"/>
+  </w:num>
+  <w:num w:numId="12">
+    <w:abstractNumId w:val="4"/>
+  </w:num>
+  <w:num w:numId="13">
+    <w:abstractNumId w:val="3"/>
+  </w:num>
+  <w:num w:numId="14">
+    <w:abstractNumId w:val="2"/>
+  </w:num>
+  <w:num w:numId="15">
+    <w:abstractNumId w:val="1"/>
+  </w:num>
+  <w:num w:numId="16">
     <w:abstractNumId w:val="11"/>
   </w:num>
-  <w:num w:numId="4">
+  <w:num w:numId="17">
+    <w:abstractNumId w:val="0"/>
+    <w:lvlOverride w:ilvl="0">
+      <w:startOverride w:val="1"/>
+    </w:lvlOverride>
+    <w:lvlOverride w:ilvl="1">
+      <w:startOverride w:val="1"/>
+    </w:lvlOverride>
+    <w:lvlOverride w:ilvl="2">
+      <w:startOverride w:val="1"/>
+    </w:lvlOverride>
+    <w:lvlOverride w:ilvl="3">
+      <w:startOverride w:val="1"/>
+    </w:lvlOverride>
+    <w:lvlOverride w:ilvl="4">
+      <w:startOverride w:val="1"/>
+    </w:lvlOverride>
+    <w:lvlOverride w:ilvl="5">
+      <w:startOverride w:val="1"/>
+    </w:lvlOverride>
+    <w:lvlOverride w:ilvl="6">
+      <w:startOverride w:val="1"/>
+    </w:lvlOverride>
+    <w:lvlOverride w:ilvl="7">
+      <w:startOverride w:val="1"/>
+    </w:lvlOverride>
+    <w:lvlOverride w:ilvl="8">
+      <w:startOverride w:val="1"/>
+    </w:lvlOverride>
+  </w:num>
+  <w:num w:numId="18">
     <w:abstractNumId w:val="14"/>
   </w:num>
-  <w:num w:numId="5">
+  <w:num w:numId="19">
     <w:abstractNumId w:val="12"/>
   </w:num>
-  <w:num w:numId="6">
-    <w:abstractNumId w:val="16"/>
-  </w:num>
-  <w:num w:numId="7">
-    <w:abstractNumId w:val="18"/>
-  </w:num>
-  <w:num w:numId="8">
-    <w:abstractNumId w:val="13"/>
-  </w:num>
-  <w:num w:numId="9">
-    <w:abstractNumId w:val="0"/>
+  <w:num w:numId="20">
+    <w:abstractNumId w:val="14"/>
     <w:lvlOverride w:ilvl="0">
       <w:startOverride w:val="1"/>
     </w:lvlOverride>
@@ -1349,71 +1938,14 @@
     <w:lvlOverride w:ilvl="8">
       <w:startOverride w:val="1"/>
     </w:lvlOverride>
-  </w:num>
-  <w:num w:numId="10">
-    <w:abstractNumId w:val="17"/>
-    <w:lvlOverride w:ilvl="0">
-      <w:startOverride w:val="1"/>
-    </w:lvlOverride>
-    <w:lvlOverride w:ilvl="1">
-      <w:startOverride w:val="1"/>
-    </w:lvlOverride>
-    <w:lvlOverride w:ilvl="2">
-      <w:startOverride w:val="1"/>
-    </w:lvlOverride>
-    <w:lvlOverride w:ilvl="3">
-      <w:startOverride w:val="1"/>
-    </w:lvlOverride>
-    <w:lvlOverride w:ilvl="4">
-      <w:startOverride w:val="1"/>
-    </w:lvlOverride>
-    <w:lvlOverride w:ilvl="5">
-      <w:startOverride w:val="1"/>
-    </w:lvlOverride>
-    <w:lvlOverride w:ilvl="6">
-      <w:startOverride w:val="1"/>
-    </w:lvlOverride>
-    <w:lvlOverride w:ilvl="7">
-      <w:startOverride w:val="1"/>
-    </w:lvlOverride>
-    <w:lvlOverride w:ilvl="8">
-      <w:startOverride w:val="1"/>
-    </w:lvlOverride>
-  </w:num>
-  <w:num w:numId="11">
-    <w:abstractNumId w:val="10"/>
-  </w:num>
-  <w:num w:numId="12">
-    <w:abstractNumId w:val="8"/>
-  </w:num>
-  <w:num w:numId="13">
-    <w:abstractNumId w:val="7"/>
-  </w:num>
-  <w:num w:numId="14">
-    <w:abstractNumId w:val="6"/>
-  </w:num>
-  <w:num w:numId="15">
-    <w:abstractNumId w:val="5"/>
-  </w:num>
-  <w:num w:numId="16">
-    <w:abstractNumId w:val="9"/>
-  </w:num>
-  <w:num w:numId="17">
-    <w:abstractNumId w:val="4"/>
-  </w:num>
-  <w:num w:numId="18">
-    <w:abstractNumId w:val="3"/>
-  </w:num>
-  <w:num w:numId="19">
-    <w:abstractNumId w:val="2"/>
-  </w:num>
-  <w:num w:numId="20">
-    <w:abstractNumId w:val="1"/>
   </w:num>
   <w:num w:numId="21">
     <w:abstractNumId w:val="13"/>
   </w:num>
   <w:num w:numId="22">
+    <w:abstractNumId w:val="11"/>
+  </w:num>
+  <w:num w:numId="23">
     <w:abstractNumId w:val="0"/>
     <w:lvlOverride w:ilvl="0">
       <w:startOverride w:val="1"/>
@@ -1443,8 +1975,68 @@
       <w:startOverride w:val="1"/>
     </w:lvlOverride>
   </w:num>
-  <w:num w:numId="23">
-    <w:abstractNumId w:val="17"/>
+  <w:num w:numId="24">
+    <w:abstractNumId w:val="14"/>
+    <w:lvlOverride w:ilvl="0">
+      <w:startOverride w:val="1"/>
+    </w:lvlOverride>
+    <w:lvlOverride w:ilvl="1">
+      <w:startOverride w:val="1"/>
+    </w:lvlOverride>
+    <w:lvlOverride w:ilvl="2">
+      <w:startOverride w:val="1"/>
+    </w:lvlOverride>
+    <w:lvlOverride w:ilvl="3">
+      <w:startOverride w:val="1"/>
+    </w:lvlOverride>
+    <w:lvlOverride w:ilvl="4">
+      <w:startOverride w:val="1"/>
+    </w:lvlOverride>
+    <w:lvlOverride w:ilvl="5">
+      <w:startOverride w:val="1"/>
+    </w:lvlOverride>
+    <w:lvlOverride w:ilvl="6">
+      <w:startOverride w:val="1"/>
+    </w:lvlOverride>
+    <w:lvlOverride w:ilvl="7">
+      <w:startOverride w:val="1"/>
+    </w:lvlOverride>
+    <w:lvlOverride w:ilvl="8">
+      <w:startOverride w:val="1"/>
+    </w:lvlOverride>
+  </w:num>
+  <w:num w:numId="25">
+    <w:abstractNumId w:val="12"/>
+    <w:lvlOverride w:ilvl="0">
+      <w:startOverride w:val="2"/>
+    </w:lvlOverride>
+    <w:lvlOverride w:ilvl="1">
+      <w:startOverride w:val="2"/>
+    </w:lvlOverride>
+    <w:lvlOverride w:ilvl="2">
+      <w:startOverride w:val="2"/>
+    </w:lvlOverride>
+    <w:lvlOverride w:ilvl="3">
+      <w:startOverride w:val="2"/>
+    </w:lvlOverride>
+    <w:lvlOverride w:ilvl="4">
+      <w:startOverride w:val="2"/>
+    </w:lvlOverride>
+    <w:lvlOverride w:ilvl="5">
+      <w:startOverride w:val="2"/>
+    </w:lvlOverride>
+    <w:lvlOverride w:ilvl="6">
+      <w:startOverride w:val="2"/>
+    </w:lvlOverride>
+    <w:lvlOverride w:ilvl="7">
+      <w:startOverride w:val="2"/>
+    </w:lvlOverride>
+    <w:lvlOverride w:ilvl="8">
+      <w:startOverride w:val="2"/>
+    </w:lvlOverride>
+  </w:num>
+  <w:num w:numId="26">
+    <w:abstractNumId w:val="14"/>
     <w:lvlOverride w:ilvl="0">
       <w:startOverride w:val="1"/>
     </w:lvlOverride>
@@ -1514,8 +2106,8 @@
     <w:lsdException w:name="Normal Indent" w:semiHidden="1" w:unhideWhenUsed="1"/>
     <w:lsdException w:name="footnote text" w:semiHidden="1" w:unhideWhenUsed="1"/>
     <w:lsdException w:name="annotation text" w:semiHidden="1" w:unhideWhenUsed="1"/>
-    <w:lsdException w:name="header" w:semiHidden="1" w:unhideWhenUsed="1"/>
-    <w:lsdException w:name="footer" w:semiHidden="1" w:unhideWhenUsed="1"/>
+    <w:lsdException w:name="header" w:semiHidden="1" w:uiPriority="99" w:unhideWhenUsed="1"/>
+    <w:lsdException w:name="footer" w:semiHidden="1" w:uiPriority="99" w:unhideWhenUsed="1"/>
     <w:lsdException w:name="index heading" w:semiHidden="1" w:unhideWhenUsed="1"/>
     <w:lsdException w:name="caption" w:semiHidden="1" w:unhideWhenUsed="1"/>
     <w:lsdException w:name="table of figures" w:semiHidden="1" w:unhideWhenUsed="1"/>
@@ -1832,73 +2424,66 @@
   <w:style w:type="paragraph" w:default="1" w:styleId="Normal">
     <w:name w:val="Normal"/>
     <w:qFormat/>
-    <w:rsid w:val="004459C2"/>
+    <w:rsid w:val="00550F50"/>
     <w:pPr>
-      <w:spacing w:after="240"/>
+      <w:spacing w:after="0"/>
     </w:pPr>
+    <w:rPr>
+      <w:rFonts w:ascii="Arial" w:hAnsi="Arial" w:cs="Arial"/>
+    </w:rPr>
   </w:style>
   <w:style w:type="paragraph" w:styleId="Heading1">
     <w:name w:val="heading 1"/>
-    <w:basedOn w:val="Normal"/>
+    <w:basedOn w:val="Title"/>
     <w:next w:val="BodyText"/>
     <w:uiPriority w:val="9"/>
     <w:qFormat/>
-    <w:rsid w:val="004459C2"/>
+    <w:rsid w:val="000148F8"/>
     <w:pPr>
-      <w:keepNext/>
-      <w:keepLines/>
-      <w:spacing w:before="480"/>
+      <w:pBdr>
+        <w:top w:val="none" w:sz="0" w:space="0" w:color="auto"/>
+        <w:left w:val="none" w:sz="0" w:space="0" w:color="auto"/>
+        <w:bottom w:val="none" w:sz="0" w:space="0" w:color="auto"/>
+        <w:right w:val="none" w:sz="0" w:space="0" w:color="auto"/>
+      </w:pBdr>
+      <w:ind w:left="0"/>
+      <w:jc w:val="center"/>
       <w:outlineLvl w:val="0"/>
     </w:pPr>
     <w:rPr>
-      <w:rFonts w:ascii="Arial" w:eastAsiaTheme="majorEastAsia" w:hAnsi="Arial" w:cstheme="majorBidi"/>
-      <w:b/>
-      <w:bCs/>
-      <w:sz w:val="32"/>
-      <w:szCs w:val="32"/>
+      <w:caps/>
+      <w:sz w:val="44"/>
     </w:rPr>
   </w:style>
   <w:style w:type="paragraph" w:styleId="Heading2">
     <w:name w:val="heading 2"/>
-    <w:basedOn w:val="Normal"/>
+    <w:basedOn w:val="Heading1"/>
     <w:next w:val="BodyText"/>
     <w:uiPriority w:val="9"/>
     <w:unhideWhenUsed/>
     <w:qFormat/>
-    <w:rsid w:val="004459C2"/>
+    <w:rsid w:val="00550F50"/>
     <w:pPr>
-      <w:keepNext/>
-      <w:keepLines/>
-      <w:spacing w:before="200"/>
       <w:outlineLvl w:val="1"/>
     </w:pPr>
     <w:rPr>
-      <w:rFonts w:ascii="Arial" w:eastAsiaTheme="majorEastAsia" w:hAnsi="Arial" w:cstheme="majorBidi"/>
-      <w:b/>
-      <w:bCs/>
-      <w:sz w:val="28"/>
-      <w:szCs w:val="32"/>
+      <w:sz w:val="34"/>
+      <w:szCs w:val="34"/>
     </w:rPr>
   </w:style>
   <w:style w:type="paragraph" w:styleId="Heading3">
     <w:name w:val="heading 3"/>
-    <w:basedOn w:val="Normal"/>
+    <w:basedOn w:val="Heading1"/>
     <w:next w:val="BodyText"/>
     <w:uiPriority w:val="9"/>
     <w:unhideWhenUsed/>
     <w:qFormat/>
+    <w:rsid w:val="005269E0"/>
     <w:pPr>
-      <w:keepNext/>
-      <w:keepLines/>
-      <w:spacing w:before="200" w:after="0"/>
       <w:outlineLvl w:val="2"/>
     </w:pPr>
     <w:rPr>
-      <w:rFonts w:asciiTheme="majorHAnsi" w:eastAsiaTheme="majorEastAsia" w:hAnsiTheme="majorHAnsi" w:cstheme="majorBidi"/>
-      <w:b/>
-      <w:bCs/>
-      <w:color w:val="4F81BD" w:themeColor="accent1"/>
-      <w:sz w:val="28"/>
+      <w:sz w:val="30"/>
       <w:szCs w:val="28"/>
     </w:rPr>
   </w:style>
@@ -1909,17 +2494,16 @@
     <w:uiPriority w:val="9"/>
     <w:unhideWhenUsed/>
     <w:qFormat/>
+    <w:rsid w:val="00745437"/>
     <w:pPr>
-      <w:keepNext/>
-      <w:keepLines/>
-      <w:spacing w:before="200" w:after="0"/>
+      <w:tabs>
+        <w:tab w:val="left" w:pos="1859"/>
+      </w:tabs>
+      <w:jc w:val="center"/>
       <w:outlineLvl w:val="3"/>
     </w:pPr>
     <w:rPr>
-      <w:rFonts w:asciiTheme="majorHAnsi" w:eastAsiaTheme="majorEastAsia" w:hAnsiTheme="majorHAnsi" w:cstheme="majorBidi"/>
-      <w:b/>
-      <w:bCs/>
-      <w:color w:val="4F81BD" w:themeColor="accent1"/>
+      <w:snapToGrid w:val="0"/>
     </w:rPr>
   </w:style>
   <w:style w:type="paragraph" w:styleId="Heading5">
@@ -1929,35 +2513,38 @@
     <w:uiPriority w:val="9"/>
     <w:unhideWhenUsed/>
     <w:qFormat/>
+    <w:rsid w:val="006E28BB"/>
     <w:pPr>
       <w:keepNext/>
       <w:keepLines/>
-      <w:spacing w:before="200" w:after="0"/>
+      <w:pageBreakBefore/>
       <w:outlineLvl w:val="4"/>
     </w:pPr>
     <w:rPr>
       <w:rFonts w:asciiTheme="majorHAnsi" w:eastAsiaTheme="majorEastAsia" w:hAnsiTheme="majorHAnsi" w:cstheme="majorBidi"/>
       <w:i/>
       <w:iCs/>
-      <w:color w:val="4F81BD" w:themeColor="accent1"/>
+      <w:color w:val="FFFFFF" w:themeColor="background1"/>
+      <w:sz w:val="2"/>
     </w:rPr>
   </w:style>
   <w:style w:type="paragraph" w:styleId="Heading6">
     <w:name w:val="heading 6"/>
-    <w:basedOn w:val="Normal"/>
     <w:next w:val="BodyText"/>
     <w:uiPriority w:val="9"/>
     <w:unhideWhenUsed/>
     <w:qFormat/>
+    <w:rsid w:val="0007785B"/>
     <w:pPr>
       <w:keepNext/>
       <w:keepLines/>
-      <w:spacing w:before="200" w:after="0"/>
+      <w:spacing w:after="0"/>
+      <w:jc w:val="center"/>
       <w:outlineLvl w:val="5"/>
     </w:pPr>
     <w:rPr>
-      <w:rFonts w:asciiTheme="majorHAnsi" w:eastAsiaTheme="majorEastAsia" w:hAnsiTheme="majorHAnsi" w:cstheme="majorBidi"/>
-      <w:color w:val="4F81BD" w:themeColor="accent1"/>
+      <w:rFonts w:ascii="Arial" w:eastAsiaTheme="majorEastAsia" w:hAnsi="Arial" w:cstheme="majorBidi"/>
+      <w:color w:val="FF0000"/>
     </w:rPr>
   </w:style>
   <w:style w:type="paragraph" w:styleId="Heading7">
@@ -1970,7 +2557,7 @@
     <w:pPr>
       <w:keepNext/>
       <w:keepLines/>
-      <w:spacing w:before="200" w:after="0"/>
+      <w:spacing w:before="200"/>
       <w:outlineLvl w:val="6"/>
     </w:pPr>
     <w:rPr>
@@ -1988,7 +2575,7 @@
     <w:pPr>
       <w:keepNext/>
       <w:keepLines/>
-      <w:spacing w:before="200" w:after="0"/>
+      <w:spacing w:before="200"/>
       <w:outlineLvl w:val="7"/>
     </w:pPr>
     <w:rPr>
@@ -2006,7 +2593,7 @@
     <w:pPr>
       <w:keepNext/>
       <w:keepLines/>
-      <w:spacing w:before="200" w:after="0"/>
+      <w:spacing w:before="200"/>
       <w:outlineLvl w:val="8"/>
     </w:pPr>
     <w:rPr>
@@ -2046,91 +2633,120 @@
     <w:basedOn w:val="Normal"/>
     <w:link w:val="BodyTextChar"/>
     <w:qFormat/>
-    <w:rsid w:val="004459C2"/>
-    <w:rPr>
-      <w:rFonts w:ascii="Arial" w:hAnsi="Arial"/>
-    </w:rPr>
+    <w:rsid w:val="009A0B99"/>
+    <w:pPr>
+      <w:keepLines/>
+    </w:pPr>
   </w:style>
   <w:style w:type="paragraph" w:customStyle="1" w:styleId="FirstParagraph">
     <w:name w:val="First Paragraph"/>
     <w:basedOn w:val="BodyText"/>
     <w:next w:val="BodyText"/>
     <w:qFormat/>
+    <w:rsid w:val="003415E7"/>
+    <w:pPr>
+      <w:keepNext/>
+    </w:pPr>
   </w:style>
   <w:style w:type="paragraph" w:customStyle="1" w:styleId="Compact">
     <w:name w:val="Compact"/>
     <w:basedOn w:val="BodyText"/>
     <w:qFormat/>
+    <w:rsid w:val="003415E7"/>
     <w:pPr>
-      <w:spacing w:before="36" w:after="36"/>
+      <w:keepNext/>
     </w:pPr>
   </w:style>
   <w:style w:type="paragraph" w:styleId="Title">
     <w:name w:val="Title"/>
     <w:basedOn w:val="Normal"/>
     <w:next w:val="BodyText"/>
+    <w:link w:val="TitleChar"/>
     <w:qFormat/>
-    <w:rsid w:val="005C6A11"/>
+    <w:rsid w:val="002F78F9"/>
     <w:pPr>
       <w:keepNext/>
       <w:keepLines/>
-      <w:spacing w:before="480"/>
-      <w:jc w:val="center"/>
+      <w:pBdr>
+        <w:top w:val="single" w:sz="2" w:space="1" w:color="auto"/>
+        <w:left w:val="single" w:sz="2" w:space="4" w:color="auto"/>
+        <w:bottom w:val="single" w:sz="4" w:space="1" w:color="auto"/>
+        <w:right w:val="single" w:sz="2" w:space="4" w:color="auto"/>
+      </w:pBdr>
+      <w:tabs>
+        <w:tab w:val="left" w:pos="0"/>
+      </w:tabs>
+      <w:ind w:left="6237"/>
+      <w:contextualSpacing/>
+      <w:jc w:val="right"/>
     </w:pPr>
     <w:rPr>
-      <w:rFonts w:ascii="Arial" w:eastAsiaTheme="majorEastAsia" w:hAnsi="Arial" w:cstheme="majorBidi"/>
       <w:b/>
-      <w:bCs/>
-      <w:sz w:val="36"/>
-      <w:szCs w:val="36"/>
     </w:rPr>
   </w:style>
   <w:style w:type="paragraph" w:styleId="Subtitle">
     <w:name w:val="Subtitle"/>
-    <w:basedOn w:val="Title"/>
     <w:next w:val="BodyText"/>
     <w:qFormat/>
+    <w:rsid w:val="002E25E4"/>
     <w:pPr>
-      <w:spacing w:before="240"/>
+      <w:spacing w:after="0"/>
     </w:pPr>
     <w:rPr>
-      <w:sz w:val="30"/>
-      <w:szCs w:val="30"/>
+      <w:rFonts w:ascii="Arial" w:hAnsi="Arial" w:cs="Arial"/>
+      <w:b/>
+      <w:color w:val="FFFFFF" w:themeColor="background1"/>
+      <w:sz w:val="2"/>
     </w:rPr>
   </w:style>
   <w:style w:type="paragraph" w:customStyle="1" w:styleId="Author">
     <w:name w:val="Author"/>
     <w:next w:val="BodyText"/>
     <w:qFormat/>
+    <w:rsid w:val="002E25E4"/>
     <w:pPr>
-      <w:keepNext/>
-      <w:keepLines/>
-      <w:jc w:val="center"/>
+      <w:pBdr>
+        <w:top w:val="single" w:sz="2" w:space="1" w:color="auto"/>
+        <w:left w:val="single" w:sz="2" w:space="4" w:color="auto"/>
+        <w:bottom w:val="single" w:sz="2" w:space="1" w:color="auto"/>
+        <w:right w:val="single" w:sz="2" w:space="4" w:color="auto"/>
+      </w:pBdr>
+      <w:spacing w:after="0" w:line="960" w:lineRule="auto"/>
+      <w:ind w:left="6237"/>
+      <w:jc w:val="right"/>
     </w:pPr>
+    <w:rPr>
+      <w:rFonts w:ascii="Arial" w:hAnsi="Arial" w:cs="Arial"/>
+      <w:b/>
+      <w:color w:val="FFFFFF" w:themeColor="background1"/>
+    </w:rPr>
   </w:style>
   <w:style w:type="paragraph" w:styleId="Date">
     <w:name w:val="Date"/>
+    <w:basedOn w:val="Normal"/>
     <w:next w:val="BodyText"/>
     <w:qFormat/>
+    <w:rsid w:val="002E25E4"/>
     <w:pPr>
-      <w:keepNext/>
-      <w:keepLines/>
-      <w:jc w:val="center"/>
+      <w:spacing w:after="240"/>
+      <w:jc w:val="right"/>
     </w:pPr>
+    <w:rPr>
+      <w:b/>
+    </w:rPr>
   </w:style>
   <w:style w:type="paragraph" w:customStyle="1" w:styleId="Abstract">
     <w:name w:val="Abstract"/>
     <w:basedOn w:val="Normal"/>
     <w:next w:val="BodyText"/>
     <w:qFormat/>
+    <w:rsid w:val="006E28BB"/>
     <w:pPr>
-      <w:keepNext/>
-      <w:keepLines/>
-      <w:spacing w:before="300" w:after="300"/>
+      <w:jc w:val="center"/>
+      <w:outlineLvl w:val="0"/>
     </w:pPr>
     <w:rPr>
-      <w:sz w:val="20"/>
-      <w:szCs w:val="20"/>
+      <w:snapToGrid w:val="0"/>
     </w:rPr>
   </w:style>
   <w:style w:type="paragraph" w:styleId="Bibliography">
@@ -2140,19 +2756,18 @@
   </w:style>
   <w:style w:type="paragraph" w:styleId="BlockText">
     <w:name w:val="Block Text"/>
-    <w:basedOn w:val="BodyText"/>
     <w:next w:val="BodyText"/>
     <w:uiPriority w:val="9"/>
     <w:unhideWhenUsed/>
     <w:qFormat/>
-    <w:rsid w:val="005C6A11"/>
+    <w:rsid w:val="009A44AC"/>
     <w:pPr>
-      <w:spacing w:before="100" w:after="100"/>
+      <w:spacing w:before="120" w:after="0"/>
+      <w:ind w:left="454"/>
     </w:pPr>
     <w:rPr>
-      <w:rFonts w:ascii="Lucida Console" w:eastAsiaTheme="majorEastAsia" w:hAnsi="Lucida Console" w:cstheme="majorBidi"/>
+      <w:rFonts w:ascii="Arial" w:eastAsiaTheme="majorEastAsia" w:hAnsi="Arial" w:cstheme="majorBidi"/>
       <w:bCs/>
-      <w:sz w:val="28"/>
       <w:szCs w:val="20"/>
     </w:rPr>
   </w:style>
@@ -2185,7 +2800,6 @@
     <w:pPr>
       <w:keepNext/>
       <w:keepLines/>
-      <w:spacing w:after="0"/>
     </w:pPr>
     <w:rPr>
       <w:b/>
@@ -2237,9 +2851,9 @@
     <w:name w:val="Verbatim Char"/>
     <w:basedOn w:val="CaptionChar"/>
     <w:link w:val="SourceCode"/>
-    <w:rsid w:val="009F2548"/>
-    <w:rPr>
-      <w:rFonts w:ascii="Consolas" w:hAnsi="Consolas"/>
+    <w:rsid w:val="009A0B99"/>
+    <w:rPr>
+      <w:rFonts w:ascii="Consolas" w:hAnsi="Consolas" w:cs="Arial"/>
       <w:sz w:val="26"/>
       <w:szCs w:val="26"/>
     </w:rPr>
@@ -2270,26 +2884,28 @@
       <w:outlineLvl w:val="9"/>
     </w:pPr>
     <w:rPr>
-      <w:rFonts w:asciiTheme="majorHAnsi" w:hAnsiTheme="majorHAnsi"/>
+      <w:rFonts w:asciiTheme="majorHAnsi" w:hAnsiTheme="majorHAnsi" w:cstheme="majorBidi"/>
       <w:b w:val="0"/>
-      <w:bCs w:val="0"/>
+      <w:bCs/>
       <w:color w:val="365F91" w:themeColor="accent1" w:themeShade="BF"/>
     </w:rPr>
   </w:style>
   <w:style w:type="paragraph" w:customStyle="1" w:styleId="SourceCode">
     <w:name w:val="Source Code"/>
-    <w:basedOn w:val="Normal"/>
+    <w:basedOn w:val="BodyText"/>
     <w:link w:val="VerbatimChar"/>
-    <w:rsid w:val="009F2548"/>
+    <w:rsid w:val="009A0B99"/>
     <w:pPr>
+      <w:keepLines w:val="0"/>
       <w:pBdr>
-        <w:top w:val="single" w:sz="2" w:space="3" w:color="auto"/>
-        <w:left w:val="single" w:sz="2" w:space="4" w:color="auto"/>
-        <w:bottom w:val="single" w:sz="2" w:space="3" w:color="auto"/>
-        <w:right w:val="single" w:sz="2" w:space="4" w:color="auto"/>
+        <w:top w:val="single" w:sz="4" w:space="3" w:color="auto"/>
+        <w:left w:val="single" w:sz="4" w:space="4" w:color="auto"/>
+        <w:bottom w:val="single" w:sz="4" w:space="3" w:color="auto"/>
+        <w:right w:val="single" w:sz="4" w:space="4" w:color="auto"/>
       </w:pBdr>
-      <w:wordWrap w:val="0"/>
+      <w:spacing w:before="180" w:after="180"/>
       <w:ind w:left="284" w:right="284"/>
+      <w:contextualSpacing/>
     </w:pPr>
     <w:rPr>
       <w:rFonts w:ascii="Consolas" w:hAnsi="Consolas"/>
@@ -2299,145 +2915,171 @@
   </w:style>
   <w:style w:type="character" w:customStyle="1" w:styleId="KeywordTok">
     <w:name w:val="KeywordTok"/>
-    <w:basedOn w:val="OperatorTok"/>
-    <w:rsid w:val="00E21086"/>
-    <w:rPr>
-      <w:rFonts w:ascii="Consolas" w:hAnsi="Consolas"/>
+    <w:basedOn w:val="VerbatimChar"/>
+    <w:rsid w:val="006E427A"/>
+    <w:rPr>
+      <w:rFonts w:ascii="Consolas" w:hAnsi="Consolas" w:cs="Arial"/>
       <w:sz w:val="26"/>
       <w:szCs w:val="26"/>
+      <w:bdr w:val="none" w:sz="0" w:space="0" w:color="auto"/>
+      <w:shd w:val="clear" w:color="auto" w:fill="FFFFFF" w:themeFill="background1"/>
     </w:rPr>
   </w:style>
   <w:style w:type="character" w:customStyle="1" w:styleId="DataTypeTok">
     <w:name w:val="DataTypeTok"/>
     <w:basedOn w:val="ControlFlowTok"/>
-    <w:rsid w:val="00E21086"/>
-    <w:rPr>
-      <w:rFonts w:ascii="Consolas" w:hAnsi="Consolas"/>
+    <w:rsid w:val="006E427A"/>
+    <w:rPr>
+      <w:rFonts w:ascii="Consolas" w:hAnsi="Consolas" w:cs="Arial"/>
       <w:sz w:val="26"/>
       <w:szCs w:val="26"/>
+      <w:bdr w:val="none" w:sz="0" w:space="0" w:color="auto"/>
+      <w:shd w:val="clear" w:color="auto" w:fill="FFFFFF" w:themeFill="background1"/>
     </w:rPr>
   </w:style>
   <w:style w:type="character" w:customStyle="1" w:styleId="DecValTok">
     <w:name w:val="DecValTok"/>
     <w:basedOn w:val="DataTypeTok"/>
-    <w:rsid w:val="00E21086"/>
-    <w:rPr>
-      <w:rFonts w:ascii="Consolas" w:hAnsi="Consolas"/>
+    <w:rsid w:val="006E427A"/>
+    <w:rPr>
+      <w:rFonts w:ascii="Consolas" w:hAnsi="Consolas" w:cs="Arial"/>
       <w:sz w:val="26"/>
       <w:szCs w:val="26"/>
+      <w:bdr w:val="none" w:sz="0" w:space="0" w:color="auto"/>
+      <w:shd w:val="clear" w:color="auto" w:fill="FFFFFF" w:themeFill="background1"/>
     </w:rPr>
   </w:style>
   <w:style w:type="character" w:customStyle="1" w:styleId="BaseNTok">
     <w:name w:val="BaseNTok"/>
-    <w:basedOn w:val="VerbatimChar"/>
-    <w:rsid w:val="00E21086"/>
-    <w:rPr>
-      <w:rFonts w:ascii="Consolas" w:hAnsi="Consolas"/>
+    <w:basedOn w:val="NormalTok"/>
+    <w:rsid w:val="006E427A"/>
+    <w:rPr>
+      <w:rFonts w:ascii="Consolas" w:hAnsi="Consolas" w:cs="Arial"/>
       <w:sz w:val="26"/>
       <w:szCs w:val="26"/>
+      <w:bdr w:val="none" w:sz="0" w:space="0" w:color="auto"/>
+      <w:shd w:val="clear" w:color="auto" w:fill="FFFFFF" w:themeFill="background1"/>
     </w:rPr>
   </w:style>
   <w:style w:type="character" w:customStyle="1" w:styleId="FloatTok">
     <w:name w:val="FloatTok"/>
     <w:basedOn w:val="VerbatimChar"/>
-    <w:rPr>
-      <w:rFonts w:ascii="Consolas" w:hAnsi="Consolas"/>
-      <w:color w:val="0000CF"/>
-      <w:sz w:val="22"/>
+    <w:rsid w:val="002F4484"/>
+    <w:rPr>
+      <w:rFonts w:ascii="Consolas" w:hAnsi="Consolas" w:cs="Arial"/>
+      <w:color w:val="auto"/>
+      <w:sz w:val="26"/>
       <w:szCs w:val="26"/>
-      <w:shd w:val="clear" w:color="auto" w:fill="F8F8F8"/>
+      <w:bdr w:val="none" w:sz="0" w:space="0" w:color="auto"/>
+      <w:shd w:val="clear" w:color="auto" w:fill="FFFFFF" w:themeFill="background1"/>
     </w:rPr>
   </w:style>
   <w:style w:type="character" w:customStyle="1" w:styleId="ConstantTok">
     <w:name w:val="ConstantTok"/>
     <w:basedOn w:val="CharTok"/>
-    <w:rsid w:val="00E21086"/>
-    <w:rPr>
-      <w:rFonts w:ascii="Consolas" w:hAnsi="Consolas"/>
+    <w:rsid w:val="006E427A"/>
+    <w:rPr>
+      <w:rFonts w:ascii="Consolas" w:hAnsi="Consolas" w:cs="Arial"/>
       <w:sz w:val="26"/>
       <w:szCs w:val="26"/>
+      <w:bdr w:val="none" w:sz="0" w:space="0" w:color="auto"/>
+      <w:shd w:val="clear" w:color="auto" w:fill="FFFFFF" w:themeFill="background1"/>
     </w:rPr>
   </w:style>
   <w:style w:type="character" w:customStyle="1" w:styleId="CharTok">
     <w:name w:val="CharTok"/>
-    <w:basedOn w:val="AttributeTok"/>
-    <w:rsid w:val="00E21086"/>
-    <w:rPr>
-      <w:rFonts w:ascii="Consolas" w:hAnsi="Consolas"/>
+    <w:basedOn w:val="BuiltInTok"/>
+    <w:rsid w:val="006E427A"/>
+    <w:rPr>
+      <w:rFonts w:ascii="Consolas" w:hAnsi="Consolas" w:cs="Arial"/>
       <w:sz w:val="26"/>
       <w:szCs w:val="26"/>
+      <w:bdr w:val="none" w:sz="0" w:space="0" w:color="auto"/>
+      <w:shd w:val="clear" w:color="auto" w:fill="FFFFFF" w:themeFill="background1"/>
     </w:rPr>
   </w:style>
   <w:style w:type="character" w:customStyle="1" w:styleId="SpecialCharTok">
     <w:name w:val="SpecialCharTok"/>
-    <w:basedOn w:val="PreprocessorTok"/>
-    <w:rsid w:val="00E21086"/>
-    <w:rPr>
-      <w:rFonts w:ascii="Consolas" w:hAnsi="Consolas"/>
+    <w:basedOn w:val="RegionMarkerTok"/>
+    <w:rsid w:val="006E427A"/>
+    <w:rPr>
+      <w:rFonts w:ascii="Consolas" w:hAnsi="Consolas" w:cs="Arial"/>
       <w:sz w:val="26"/>
       <w:szCs w:val="26"/>
+      <w:bdr w:val="none" w:sz="0" w:space="0" w:color="auto"/>
+      <w:shd w:val="clear" w:color="auto" w:fill="FFFFFF" w:themeFill="background1"/>
     </w:rPr>
   </w:style>
   <w:style w:type="character" w:customStyle="1" w:styleId="StringTok">
     <w:name w:val="StringTok"/>
     <w:basedOn w:val="SpecialStringTok"/>
-    <w:rsid w:val="00E21086"/>
-    <w:rPr>
-      <w:rFonts w:ascii="Consolas" w:hAnsi="Consolas"/>
+    <w:rsid w:val="006E427A"/>
+    <w:rPr>
+      <w:rFonts w:ascii="Consolas" w:hAnsi="Consolas" w:cs="Arial"/>
       <w:sz w:val="26"/>
       <w:szCs w:val="26"/>
+      <w:bdr w:val="none" w:sz="0" w:space="0" w:color="auto"/>
+      <w:shd w:val="clear" w:color="auto" w:fill="FFFFFF" w:themeFill="background1"/>
     </w:rPr>
   </w:style>
   <w:style w:type="character" w:customStyle="1" w:styleId="VerbatimStringTok">
     <w:name w:val="VerbatimStringTok"/>
-    <w:basedOn w:val="VariableTok"/>
-    <w:rsid w:val="00E21086"/>
-    <w:rPr>
-      <w:rFonts w:ascii="Consolas" w:hAnsi="Consolas"/>
+    <w:basedOn w:val="VerbatimChar"/>
+    <w:rsid w:val="006E427A"/>
+    <w:rPr>
+      <w:rFonts w:ascii="Consolas" w:hAnsi="Consolas" w:cs="Arial"/>
+      <w:color w:val="auto"/>
       <w:sz w:val="26"/>
       <w:szCs w:val="26"/>
+      <w:bdr w:val="none" w:sz="0" w:space="0" w:color="auto"/>
+      <w:shd w:val="clear" w:color="auto" w:fill="FFFFFF" w:themeFill="background1"/>
     </w:rPr>
   </w:style>
   <w:style w:type="character" w:customStyle="1" w:styleId="SpecialStringTok">
     <w:name w:val="SpecialStringTok"/>
     <w:basedOn w:val="SpecialCharTok"/>
-    <w:rsid w:val="00E21086"/>
-    <w:rPr>
-      <w:rFonts w:ascii="Consolas" w:hAnsi="Consolas"/>
+    <w:rsid w:val="006E427A"/>
+    <w:rPr>
+      <w:rFonts w:ascii="Consolas" w:hAnsi="Consolas" w:cs="Arial"/>
       <w:sz w:val="26"/>
       <w:szCs w:val="26"/>
+      <w:bdr w:val="none" w:sz="0" w:space="0" w:color="auto"/>
+      <w:shd w:val="clear" w:color="auto" w:fill="FFFFFF" w:themeFill="background1"/>
     </w:rPr>
   </w:style>
   <w:style w:type="character" w:customStyle="1" w:styleId="ImportTok">
     <w:name w:val="ImportTok"/>
-    <w:basedOn w:val="InformationTok"/>
-    <w:rsid w:val="00E21086"/>
-    <w:rPr>
-      <w:rFonts w:ascii="Consolas" w:hAnsi="Consolas"/>
+    <w:basedOn w:val="VerbatimChar"/>
+    <w:rPr>
+      <w:rFonts w:ascii="Consolas" w:hAnsi="Consolas" w:cs="Arial"/>
       <w:sz w:val="26"/>
       <w:szCs w:val="26"/>
+      <w:shd w:val="clear" w:color="auto" w:fill="F8F8F8"/>
     </w:rPr>
   </w:style>
   <w:style w:type="character" w:customStyle="1" w:styleId="CommentTok">
     <w:name w:val="CommentTok"/>
     <w:basedOn w:val="VerbatimChar"/>
-    <w:rsid w:val="00E21086"/>
-    <w:rPr>
-      <w:rFonts w:ascii="Consolas" w:hAnsi="Consolas"/>
+    <w:rsid w:val="006E427A"/>
+    <w:rPr>
+      <w:rFonts w:ascii="Consolas" w:hAnsi="Consolas" w:cs="Arial"/>
       <w:i/>
+      <w:color w:val="auto"/>
       <w:sz w:val="26"/>
       <w:szCs w:val="26"/>
+      <w:bdr w:val="none" w:sz="0" w:space="0" w:color="auto"/>
+      <w:shd w:val="clear" w:color="auto" w:fill="FFFFFF" w:themeFill="background1"/>
     </w:rPr>
   </w:style>
   <w:style w:type="character" w:customStyle="1" w:styleId="DocumentationTok">
     <w:name w:val="DocumentationTok"/>
     <w:basedOn w:val="VerbatimChar"/>
     <w:rPr>
-      <w:rFonts w:ascii="Consolas" w:hAnsi="Consolas"/>
+      <w:rFonts w:ascii="Consolas" w:hAnsi="Consolas" w:cs="Arial"/>
       <w:b/>
       <w:i/>
       <w:color w:val="8F5902"/>
-      <w:sz w:val="22"/>
+      <w:sz w:val="26"/>
       <w:szCs w:val="26"/>
       <w:shd w:val="clear" w:color="auto" w:fill="F8F8F8"/>
     </w:rPr>
@@ -2446,153 +3088,176 @@
     <w:name w:val="AnnotationTok"/>
     <w:basedOn w:val="VerbatimChar"/>
     <w:rPr>
-      <w:rFonts w:ascii="Consolas" w:hAnsi="Consolas"/>
+      <w:rFonts w:ascii="Consolas" w:hAnsi="Consolas" w:cs="Arial"/>
       <w:b/>
       <w:i/>
       <w:color w:val="8F5902"/>
-      <w:sz w:val="22"/>
+      <w:sz w:val="26"/>
       <w:szCs w:val="26"/>
       <w:shd w:val="clear" w:color="auto" w:fill="F8F8F8"/>
     </w:rPr>
   </w:style>
   <w:style w:type="character" w:customStyle="1" w:styleId="CommentVarTok">
     <w:name w:val="CommentVarTok"/>
-    <w:basedOn w:val="CommentTok"/>
-    <w:rsid w:val="00E21086"/>
-    <w:rPr>
-      <w:rFonts w:ascii="Consolas" w:hAnsi="Consolas"/>
+    <w:basedOn w:val="VerbatimChar"/>
+    <w:rPr>
+      <w:rFonts w:ascii="Consolas" w:hAnsi="Consolas" w:cs="Arial"/>
+      <w:b/>
       <w:i/>
+      <w:color w:val="8F5902"/>
       <w:sz w:val="26"/>
       <w:szCs w:val="26"/>
+      <w:shd w:val="clear" w:color="auto" w:fill="F8F8F8"/>
     </w:rPr>
   </w:style>
   <w:style w:type="character" w:customStyle="1" w:styleId="OtherTok">
     <w:name w:val="OtherTok"/>
-    <w:basedOn w:val="VerbatimChar"/>
-    <w:rsid w:val="00E21086"/>
-    <w:rPr>
-      <w:rFonts w:ascii="Consolas" w:hAnsi="Consolas"/>
+    <w:basedOn w:val="OperatorTok"/>
+    <w:rsid w:val="006E427A"/>
+    <w:rPr>
+      <w:rFonts w:ascii="Consolas" w:hAnsi="Consolas" w:cs="Arial"/>
       <w:sz w:val="26"/>
       <w:szCs w:val="26"/>
+      <w:bdr w:val="none" w:sz="0" w:space="0" w:color="auto"/>
+      <w:shd w:val="clear" w:color="auto" w:fill="FFFFFF" w:themeFill="background1"/>
     </w:rPr>
   </w:style>
   <w:style w:type="character" w:customStyle="1" w:styleId="FunctionTok">
     <w:name w:val="FunctionTok"/>
-    <w:basedOn w:val="ImportTok"/>
-    <w:rsid w:val="00E21086"/>
-    <w:rPr>
-      <w:rFonts w:ascii="Consolas" w:hAnsi="Consolas"/>
+    <w:basedOn w:val="VerbatimChar"/>
+    <w:rPr>
+      <w:rFonts w:ascii="Consolas" w:hAnsi="Consolas" w:cs="Arial"/>
+      <w:color w:val="000000"/>
       <w:sz w:val="26"/>
       <w:szCs w:val="26"/>
+      <w:shd w:val="clear" w:color="auto" w:fill="F8F8F8"/>
     </w:rPr>
   </w:style>
   <w:style w:type="character" w:customStyle="1" w:styleId="VariableTok">
     <w:name w:val="VariableTok"/>
     <w:basedOn w:val="VerbatimChar"/>
-    <w:rsid w:val="00E21086"/>
-    <w:rPr>
-      <w:rFonts w:ascii="Consolas" w:hAnsi="Consolas"/>
+    <w:rPr>
+      <w:rFonts w:ascii="Consolas" w:hAnsi="Consolas" w:cs="Arial"/>
+      <w:color w:val="000000"/>
       <w:sz w:val="26"/>
       <w:szCs w:val="26"/>
+      <w:shd w:val="clear" w:color="auto" w:fill="F8F8F8"/>
     </w:rPr>
   </w:style>
   <w:style w:type="character" w:customStyle="1" w:styleId="ControlFlowTok">
     <w:name w:val="ControlFlowTok"/>
     <w:basedOn w:val="ConstantTok"/>
-    <w:rsid w:val="00E21086"/>
-    <w:rPr>
-      <w:rFonts w:ascii="Consolas" w:hAnsi="Consolas"/>
+    <w:rsid w:val="006E427A"/>
+    <w:rPr>
+      <w:rFonts w:ascii="Consolas" w:hAnsi="Consolas" w:cs="Arial"/>
       <w:sz w:val="26"/>
       <w:szCs w:val="26"/>
+      <w:bdr w:val="none" w:sz="0" w:space="0" w:color="auto"/>
+      <w:shd w:val="clear" w:color="auto" w:fill="FFFFFF" w:themeFill="background1"/>
     </w:rPr>
   </w:style>
   <w:style w:type="character" w:customStyle="1" w:styleId="OperatorTok">
     <w:name w:val="OperatorTok"/>
-    <w:basedOn w:val="WarningTok"/>
-    <w:rsid w:val="00E21086"/>
-    <w:rPr>
-      <w:rFonts w:ascii="Consolas" w:hAnsi="Consolas"/>
+    <w:basedOn w:val="NormalTok"/>
+    <w:rsid w:val="006E427A"/>
+    <w:rPr>
+      <w:rFonts w:ascii="Consolas" w:hAnsi="Consolas" w:cs="Arial"/>
       <w:sz w:val="26"/>
       <w:szCs w:val="26"/>
+      <w:bdr w:val="none" w:sz="0" w:space="0" w:color="auto"/>
+      <w:shd w:val="clear" w:color="auto" w:fill="FFFFFF" w:themeFill="background1"/>
     </w:rPr>
   </w:style>
   <w:style w:type="character" w:customStyle="1" w:styleId="BuiltInTok">
     <w:name w:val="BuiltInTok"/>
-    <w:basedOn w:val="VerbatimChar"/>
-    <w:rPr>
-      <w:rFonts w:ascii="Consolas" w:hAnsi="Consolas"/>
-      <w:sz w:val="22"/>
+    <w:basedOn w:val="BaseNTok"/>
+    <w:rsid w:val="006E427A"/>
+    <w:rPr>
+      <w:rFonts w:ascii="Consolas" w:hAnsi="Consolas" w:cs="Arial"/>
+      <w:sz w:val="26"/>
       <w:szCs w:val="26"/>
-      <w:shd w:val="clear" w:color="auto" w:fill="F8F8F8"/>
+      <w:bdr w:val="none" w:sz="0" w:space="0" w:color="auto"/>
+      <w:shd w:val="clear" w:color="auto" w:fill="FFFFFF" w:themeFill="background1"/>
     </w:rPr>
   </w:style>
   <w:style w:type="character" w:customStyle="1" w:styleId="ExtensionTok">
     <w:name w:val="ExtensionTok"/>
     <w:basedOn w:val="VerbatimChar"/>
     <w:rPr>
-      <w:rFonts w:ascii="Consolas" w:hAnsi="Consolas"/>
-      <w:sz w:val="22"/>
+      <w:rFonts w:ascii="Consolas" w:hAnsi="Consolas" w:cs="Arial"/>
+      <w:sz w:val="26"/>
       <w:szCs w:val="26"/>
       <w:shd w:val="clear" w:color="auto" w:fill="F8F8F8"/>
     </w:rPr>
   </w:style>
   <w:style w:type="character" w:customStyle="1" w:styleId="PreprocessorTok">
     <w:name w:val="PreprocessorTok"/>
-    <w:basedOn w:val="OperatorTok"/>
-    <w:rsid w:val="00E21086"/>
-    <w:rPr>
-      <w:rFonts w:ascii="Consolas" w:hAnsi="Consolas"/>
+    <w:basedOn w:val="OtherTok"/>
+    <w:rsid w:val="006E427A"/>
+    <w:rPr>
+      <w:rFonts w:ascii="Consolas" w:hAnsi="Consolas" w:cs="Arial"/>
       <w:sz w:val="26"/>
       <w:szCs w:val="26"/>
+      <w:bdr w:val="none" w:sz="0" w:space="0" w:color="auto"/>
+      <w:shd w:val="clear" w:color="auto" w:fill="FFFFFF" w:themeFill="background1"/>
     </w:rPr>
   </w:style>
   <w:style w:type="character" w:customStyle="1" w:styleId="AttributeTok">
     <w:name w:val="AttributeTok"/>
-    <w:basedOn w:val="BaseNTok"/>
-    <w:rsid w:val="00E21086"/>
-    <w:rPr>
-      <w:rFonts w:ascii="Consolas" w:hAnsi="Consolas"/>
+    <w:basedOn w:val="VerbatimChar"/>
+    <w:rPr>
+      <w:rFonts w:ascii="Consolas" w:hAnsi="Consolas" w:cs="Arial"/>
+      <w:color w:val="C4A000"/>
       <w:sz w:val="26"/>
       <w:szCs w:val="26"/>
+      <w:shd w:val="clear" w:color="auto" w:fill="F8F8F8"/>
     </w:rPr>
   </w:style>
   <w:style w:type="character" w:customStyle="1" w:styleId="RegionMarkerTok">
     <w:name w:val="RegionMarkerTok"/>
+    <w:basedOn w:val="PreprocessorTok"/>
+    <w:rsid w:val="006E427A"/>
+    <w:rPr>
+      <w:rFonts w:ascii="Consolas" w:hAnsi="Consolas" w:cs="Arial"/>
+      <w:sz w:val="26"/>
+      <w:szCs w:val="26"/>
+      <w:bdr w:val="none" w:sz="0" w:space="0" w:color="auto"/>
+      <w:shd w:val="clear" w:color="auto" w:fill="FFFFFF" w:themeFill="background1"/>
+    </w:rPr>
+  </w:style>
+  <w:style w:type="character" w:customStyle="1" w:styleId="InformationTok">
+    <w:name w:val="InformationTok"/>
     <w:basedOn w:val="VerbatimChar"/>
     <w:rPr>
-      <w:rFonts w:ascii="Consolas" w:hAnsi="Consolas"/>
-      <w:sz w:val="22"/>
+      <w:rFonts w:ascii="Consolas" w:hAnsi="Consolas" w:cs="Arial"/>
+      <w:b/>
+      <w:i/>
+      <w:color w:val="8F5902"/>
+      <w:sz w:val="26"/>
       <w:szCs w:val="26"/>
       <w:shd w:val="clear" w:color="auto" w:fill="F8F8F8"/>
     </w:rPr>
   </w:style>
-  <w:style w:type="character" w:customStyle="1" w:styleId="InformationTok">
-    <w:name w:val="InformationTok"/>
-    <w:basedOn w:val="KeywordTok"/>
-    <w:rsid w:val="00E21086"/>
-    <w:rPr>
-      <w:rFonts w:ascii="Consolas" w:hAnsi="Consolas"/>
+  <w:style w:type="character" w:customStyle="1" w:styleId="WarningTok">
+    <w:name w:val="WarningTok"/>
+    <w:basedOn w:val="VerbatimChar"/>
+    <w:rPr>
+      <w:rFonts w:ascii="Consolas" w:hAnsi="Consolas" w:cs="Arial"/>
+      <w:b/>
+      <w:i/>
+      <w:color w:val="8F5902"/>
       <w:sz w:val="26"/>
       <w:szCs w:val="26"/>
-    </w:rPr>
-  </w:style>
-  <w:style w:type="character" w:customStyle="1" w:styleId="WarningTok">
-    <w:name w:val="WarningTok"/>
-    <w:basedOn w:val="VerbatimStringTok"/>
-    <w:rsid w:val="00E21086"/>
-    <w:rPr>
-      <w:rFonts w:ascii="Consolas" w:hAnsi="Consolas"/>
-      <w:sz w:val="26"/>
-      <w:szCs w:val="26"/>
+      <w:shd w:val="clear" w:color="auto" w:fill="F8F8F8"/>
     </w:rPr>
   </w:style>
   <w:style w:type="character" w:customStyle="1" w:styleId="AlertTok">
     <w:name w:val="AlertTok"/>
     <w:basedOn w:val="VerbatimChar"/>
     <w:rPr>
-      <w:rFonts w:ascii="Consolas" w:hAnsi="Consolas"/>
+      <w:rFonts w:ascii="Consolas" w:hAnsi="Consolas" w:cs="Arial"/>
       <w:color w:val="EF2929"/>
-      <w:sz w:val="22"/>
+      <w:sz w:val="26"/>
       <w:szCs w:val="26"/>
       <w:shd w:val="clear" w:color="auto" w:fill="F8F8F8"/>
     </w:rPr>
@@ -2601,41 +3266,189 @@
     <w:name w:val="ErrorTok"/>
     <w:basedOn w:val="VerbatimChar"/>
     <w:rPr>
-      <w:rFonts w:ascii="Consolas" w:hAnsi="Consolas"/>
+      <w:rFonts w:ascii="Consolas" w:hAnsi="Consolas" w:cs="Arial"/>
       <w:b/>
       <w:color w:val="A40000"/>
-      <w:sz w:val="22"/>
+      <w:sz w:val="26"/>
       <w:szCs w:val="26"/>
       <w:shd w:val="clear" w:color="auto" w:fill="F8F8F8"/>
     </w:rPr>
   </w:style>
   <w:style w:type="character" w:customStyle="1" w:styleId="NormalTok">
     <w:name w:val="NormalTok"/>
-    <w:basedOn w:val="DataTypeTok"/>
-    <w:rsid w:val="009F2548"/>
-    <w:rPr>
-      <w:rFonts w:ascii="Consolas" w:hAnsi="Consolas"/>
+    <w:basedOn w:val="VerbatimChar"/>
+    <w:rsid w:val="006E427A"/>
+    <w:rPr>
+      <w:rFonts w:ascii="Consolas" w:hAnsi="Consolas" w:cs="Arial"/>
       <w:sz w:val="26"/>
       <w:szCs w:val="26"/>
-    </w:rPr>
-  </w:style>
-  <w:style w:type="numbering" w:customStyle="1" w:styleId="MCQstyle">
-    <w:name w:val="MCQ_style"/>
-    <w:uiPriority w:val="99"/>
-    <w:rsid w:val="005C6A11"/>
-    <w:pPr>
-      <w:numPr>
-        <w:numId w:val="3"/>
-      </w:numPr>
-    </w:pPr>
+      <w:bdr w:val="none" w:sz="0" w:space="0" w:color="auto"/>
+      <w:shd w:val="clear" w:color="auto" w:fill="FFFFFF" w:themeFill="background1"/>
+    </w:rPr>
+  </w:style>
+  <w:style w:type="paragraph" w:styleId="EnvelopeReturn">
+    <w:name w:val="envelope return"/>
+    <w:basedOn w:val="Normal"/>
+    <w:unhideWhenUsed/>
+    <w:rsid w:val="006E427A"/>
+    <w:rPr>
+      <w:rFonts w:asciiTheme="majorHAnsi" w:eastAsiaTheme="majorEastAsia" w:hAnsiTheme="majorHAnsi" w:cstheme="majorBidi"/>
+      <w:sz w:val="20"/>
+      <w:szCs w:val="20"/>
+    </w:rPr>
   </w:style>
   <w:style w:type="character" w:customStyle="1" w:styleId="BodyTextChar">
     <w:name w:val="Body Text Char"/>
     <w:basedOn w:val="DefaultParagraphFont"/>
     <w:link w:val="BodyText"/>
-    <w:rsid w:val="004459C2"/>
-    <w:rPr>
-      <w:rFonts w:ascii="Arial" w:hAnsi="Arial"/>
+    <w:rsid w:val="009A0B99"/>
+    <w:rPr>
+      <w:rFonts w:ascii="Arial" w:hAnsi="Arial" w:cs="Arial"/>
+    </w:rPr>
+  </w:style>
+  <w:style w:type="paragraph" w:styleId="Header">
+    <w:name w:val="header"/>
+    <w:basedOn w:val="Normal"/>
+    <w:link w:val="HeaderChar"/>
+    <w:uiPriority w:val="99"/>
+    <w:unhideWhenUsed/>
+    <w:rsid w:val="00552F51"/>
+    <w:pPr>
+      <w:tabs>
+        <w:tab w:val="center" w:pos="4513"/>
+        <w:tab w:val="right" w:pos="9026"/>
+      </w:tabs>
+      <w:jc w:val="right"/>
+    </w:pPr>
+    <w:rPr>
+      <w:rFonts w:eastAsia="Times New Roman"/>
+      <w:lang w:val="en-GB"/>
+    </w:rPr>
+  </w:style>
+  <w:style w:type="character" w:customStyle="1" w:styleId="HeaderChar">
+    <w:name w:val="Header Char"/>
+    <w:basedOn w:val="DefaultParagraphFont"/>
+    <w:link w:val="Header"/>
+    <w:uiPriority w:val="99"/>
+    <w:rsid w:val="00552F51"/>
+    <w:rPr>
+      <w:rFonts w:ascii="Arial" w:eastAsia="Times New Roman" w:hAnsi="Arial" w:cs="Arial"/>
+      <w:lang w:val="en-GB"/>
+    </w:rPr>
+  </w:style>
+  <w:style w:type="paragraph" w:styleId="Footer">
+    <w:name w:val="footer"/>
+    <w:basedOn w:val="Normal"/>
+    <w:link w:val="FooterChar"/>
+    <w:uiPriority w:val="99"/>
+    <w:unhideWhenUsed/>
+    <w:rsid w:val="009A3B3B"/>
+    <w:pPr>
+      <w:tabs>
+        <w:tab w:val="center" w:pos="4513"/>
+        <w:tab w:val="right" w:pos="9026"/>
+      </w:tabs>
+    </w:pPr>
+    <w:rPr>
+      <w:rFonts w:eastAsia="Times New Roman"/>
+      <w:lang w:val="en-GB"/>
+    </w:rPr>
+  </w:style>
+  <w:style w:type="character" w:customStyle="1" w:styleId="FooterChar">
+    <w:name w:val="Footer Char"/>
+    <w:basedOn w:val="DefaultParagraphFont"/>
+    <w:link w:val="Footer"/>
+    <w:uiPriority w:val="99"/>
+    <w:rsid w:val="009A3B3B"/>
+    <w:rPr>
+      <w:rFonts w:ascii="Arial" w:eastAsia="Times New Roman" w:hAnsi="Arial" w:cs="Arial"/>
+      <w:lang w:val="en-GB"/>
+    </w:rPr>
+  </w:style>
+  <w:style w:type="paragraph" w:styleId="ListParagraph">
+    <w:name w:val="List Paragraph"/>
+    <w:basedOn w:val="Normal"/>
+    <w:rsid w:val="009A3B3B"/>
+    <w:pPr>
+      <w:ind w:left="720"/>
+      <w:contextualSpacing/>
+    </w:pPr>
+  </w:style>
+  <w:style w:type="paragraph" w:styleId="Quote">
+    <w:name w:val="Quote"/>
+    <w:next w:val="Normal"/>
+    <w:link w:val="QuoteChar"/>
+    <w:rsid w:val="0008169B"/>
+    <w:pPr>
+      <w:spacing w:after="0"/>
+      <w:ind w:left="567"/>
+    </w:pPr>
+    <w:rPr>
+      <w:rFonts w:ascii="Arial" w:hAnsi="Arial" w:cs="Arial"/>
+      <w:iCs/>
+      <w:color w:val="404040" w:themeColor="text1" w:themeTint="BF"/>
+    </w:rPr>
+  </w:style>
+  <w:style w:type="character" w:customStyle="1" w:styleId="QuoteChar">
+    <w:name w:val="Quote Char"/>
+    <w:basedOn w:val="DefaultParagraphFont"/>
+    <w:link w:val="Quote"/>
+    <w:rsid w:val="0008169B"/>
+    <w:rPr>
+      <w:rFonts w:ascii="Arial" w:hAnsi="Arial" w:cs="Arial"/>
+      <w:iCs/>
+      <w:color w:val="404040" w:themeColor="text1" w:themeTint="BF"/>
+    </w:rPr>
+  </w:style>
+  <w:style w:type="character" w:customStyle="1" w:styleId="TitleChar">
+    <w:name w:val="Title Char"/>
+    <w:basedOn w:val="DefaultParagraphFont"/>
+    <w:link w:val="Title"/>
+    <w:rsid w:val="002F78F9"/>
+    <w:rPr>
+      <w:rFonts w:ascii="Arial" w:hAnsi="Arial" w:cs="Arial"/>
+      <w:b/>
+    </w:rPr>
+  </w:style>
+  <w:style w:type="paragraph" w:customStyle="1" w:styleId="Style1">
+    <w:name w:val="Style1"/>
+    <w:basedOn w:val="Title"/>
+    <w:qFormat/>
+    <w:rsid w:val="002F78F9"/>
+    <w:pPr>
+      <w:keepNext w:val="0"/>
+      <w:keepLines w:val="0"/>
+    </w:pPr>
+  </w:style>
+  <w:style w:type="paragraph" w:customStyle="1" w:styleId="Style2">
+    <w:name w:val="Style2"/>
+    <w:basedOn w:val="Style1"/>
+    <w:qFormat/>
+    <w:rsid w:val="002F78F9"/>
+  </w:style>
+  <w:style w:type="paragraph" w:styleId="BalloonText">
+    <w:name w:val="Balloon Text"/>
+    <w:basedOn w:val="Normal"/>
+    <w:link w:val="BalloonTextChar"/>
+    <w:semiHidden/>
+    <w:unhideWhenUsed/>
+    <w:rsid w:val="00E7569E"/>
+    <w:rPr>
+      <w:rFonts w:ascii="Segoe UI" w:hAnsi="Segoe UI" w:cs="Segoe UI"/>
+      <w:sz w:val="18"/>
+      <w:szCs w:val="18"/>
+    </w:rPr>
+  </w:style>
+  <w:style w:type="character" w:customStyle="1" w:styleId="BalloonTextChar">
+    <w:name w:val="Balloon Text Char"/>
+    <w:basedOn w:val="DefaultParagraphFont"/>
+    <w:link w:val="BalloonText"/>
+    <w:semiHidden/>
+    <w:rsid w:val="00E7569E"/>
+    <w:rPr>
+      <w:rFonts w:ascii="Segoe UI" w:hAnsi="Segoe UI" w:cs="Segoe UI"/>
+      <w:sz w:val="18"/>
+      <w:szCs w:val="18"/>
     </w:rPr>
   </w:style>
 </w:styles>
@@ -2960,6 +3773,21 @@
 </file>
 
 <file path=customXml/item1.xml><?xml version="1.0" encoding="utf-8"?>
+<?mso-contentType ?>
+<FormTemplates xmlns="http://schemas.microsoft.com/sharepoint/v3/contenttype/forms">
+  <Display>DocumentLibraryForm</Display>
+  <Edit>DocumentLibraryForm</Edit>
+  <New>DocumentLibraryForm</New>
+</FormTemplates>
+</file>
+
+<file path=customXml/item2.xml><?xml version="1.0" encoding="utf-8"?>
+<p:properties xmlns:p="http://schemas.microsoft.com/office/2006/metadata/properties" xmlns:xsi="http://www.w3.org/2001/XMLSchema-instance" xmlns:pc="http://schemas.microsoft.com/office/infopath/2007/PartnerControls">
+  <documentManagement/>
+</p:properties>
+</file>
+
+<file path=customXml/item3.xml><?xml version="1.0" encoding="utf-8"?>
 <ct:contentTypeSchema xmlns:ct="http://schemas.microsoft.com/office/2006/metadata/contentType" xmlns:ma="http://schemas.microsoft.com/office/2006/metadata/properties/metaAttributes" ct:_="" ma:_="" ma:contentTypeName="Document" ma:contentTypeID="0x01010089754B15BEB0DA47B4A88D6AE5BDECC8" ma:contentTypeVersion="9" ma:contentTypeDescription="Create a new document." ma:contentTypeScope="" ma:versionID="1f45191e71031845ecea6c95402ecd51">
   <xsd:schema xmlns:xsd="http://www.w3.org/2001/XMLSchema" xmlns:xs="http://www.w3.org/2001/XMLSchema" xmlns:p="http://schemas.microsoft.com/office/2006/metadata/properties" xmlns:ns3="a7e3bb5b-b3b0-4b08-82ee-1ae7a51acb28" targetNamespace="http://schemas.microsoft.com/office/2006/metadata/properties" ma:root="true" ma:fieldsID="36c5d75c26398219c9f7136a9869e179" ns3:_="">
     <xsd:import namespace="a7e3bb5b-b3b0-4b08-82ee-1ae7a51acb28"/>
@@ -3137,23 +3965,32 @@
 </ct:contentTypeSchema>
 </file>
 
-<file path=customXml/item2.xml><?xml version="1.0" encoding="utf-8"?>
-<?mso-contentType ?>
-<FormTemplates xmlns="http://schemas.microsoft.com/sharepoint/v3/contenttype/forms">
-  <Display>DocumentLibraryForm</Display>
-  <Edit>DocumentLibraryForm</Edit>
-  <New>DocumentLibraryForm</New>
-</FormTemplates>
+<file path=customXml/itemProps1.xml><?xml version="1.0" encoding="utf-8"?>
+<ds:datastoreItem xmlns:ds="http://schemas.openxmlformats.org/officeDocument/2006/customXml" ds:itemID="{A692F479-956D-444D-90A2-16F3981CF192}">
+  <ds:schemaRefs>
+    <ds:schemaRef ds:uri="http://schemas.microsoft.com/sharepoint/v3/contenttype/forms"/>
+  </ds:schemaRefs>
+</ds:datastoreItem>
 </file>
 
-<file path=customXml/item3.xml><?xml version="1.0" encoding="utf-8"?>
-<p:properties xmlns:p="http://schemas.microsoft.com/office/2006/metadata/properties" xmlns:xsi="http://www.w3.org/2001/XMLSchema-instance" xmlns:pc="http://schemas.microsoft.com/office/infopath/2007/PartnerControls">
-  <documentManagement/>
-</p:properties>
+<file path=customXml/itemProps2.xml><?xml version="1.0" encoding="utf-8"?>
+<ds:datastoreItem xmlns:ds="http://schemas.openxmlformats.org/officeDocument/2006/customXml" ds:itemID="{FBF92985-1CD4-4A89-889B-B722D4D5C463}">
+  <ds:schemaRefs>
+    <ds:schemaRef ds:uri="http://schemas.microsoft.com/office/2006/documentManagement/types"/>
+    <ds:schemaRef ds:uri="a7e3bb5b-b3b0-4b08-82ee-1ae7a51acb28"/>
+    <ds:schemaRef ds:uri="http://purl.org/dc/terms/"/>
+    <ds:schemaRef ds:uri="http://www.w3.org/XML/1998/namespace"/>
+    <ds:schemaRef ds:uri="http://purl.org/dc/dcmitype/"/>
+    <ds:schemaRef ds:uri="http://purl.org/dc/elements/1.1/"/>
+    <ds:schemaRef ds:uri="http://schemas.microsoft.com/office/2006/metadata/properties"/>
+    <ds:schemaRef ds:uri="http://schemas.microsoft.com/office/infopath/2007/PartnerControls"/>
+    <ds:schemaRef ds:uri="http://schemas.openxmlformats.org/package/2006/metadata/core-properties"/>
+  </ds:schemaRefs>
+</ds:datastoreItem>
 </file>
 
-<file path=customXml/itemProps1.xml><?xml version="1.0" encoding="utf-8"?>
-<ds:datastoreItem xmlns:ds="http://schemas.openxmlformats.org/officeDocument/2006/customXml" ds:itemID="{AF1B73F7-C412-4339-B4B1-3DC00CF66019}">
+<file path=customXml/itemProps3.xml><?xml version="1.0" encoding="utf-8"?>
+<ds:datastoreItem xmlns:ds="http://schemas.openxmlformats.org/officeDocument/2006/customXml" ds:itemID="{52FE1B79-C7EB-4108-B043-D97F9C5593C4}">
   <ds:schemaRefs>
     <ds:schemaRef ds:uri="http://schemas.microsoft.com/office/2006/metadata/contentType"/>
     <ds:schemaRef ds:uri="http://schemas.microsoft.com/office/2006/metadata/properties/metaAttributes"/>
@@ -3168,28 +4005,4 @@
     <ds:schemaRef ds:uri="http://schemas.microsoft.com/internal/obd"/>
   </ds:schemaRefs>
 </ds:datastoreItem>
-</file>
-
-<file path=customXml/itemProps2.xml><?xml version="1.0" encoding="utf-8"?>
-<ds:datastoreItem xmlns:ds="http://schemas.openxmlformats.org/officeDocument/2006/customXml" ds:itemID="{2974AFB5-BC34-43C0-B21F-FDB687BF2E7F}">
-  <ds:schemaRefs>
-    <ds:schemaRef ds:uri="http://schemas.microsoft.com/sharepoint/v3/contenttype/forms"/>
-  </ds:schemaRefs>
-</ds:datastoreItem>
-</file>
-
-<file path=customXml/itemProps3.xml><?xml version="1.0" encoding="utf-8"?>
-<ds:datastoreItem xmlns:ds="http://schemas.openxmlformats.org/officeDocument/2006/customXml" ds:itemID="{F7730990-37D4-407A-A4E8-04BD8368C39E}">
-  <ds:schemaRefs>
-    <ds:schemaRef ds:uri="http://purl.org/dc/elements/1.1/"/>
-    <ds:schemaRef ds:uri="http://schemas.openxmlformats.org/package/2006/metadata/core-properties"/>
-    <ds:schemaRef ds:uri="http://schemas.microsoft.com/office/2006/metadata/properties"/>
-    <ds:schemaRef ds:uri="http://schemas.microsoft.com/office/2006/documentManagement/types"/>
-    <ds:schemaRef ds:uri="http://schemas.microsoft.com/office/infopath/2007/PartnerControls"/>
-    <ds:schemaRef ds:uri="http://purl.org/dc/terms/"/>
-    <ds:schemaRef ds:uri="a7e3bb5b-b3b0-4b08-82ee-1ae7a51acb28"/>
-    <ds:schemaRef ds:uri="http://www.w3.org/XML/1998/namespace"/>
-    <ds:schemaRef ds:uri="http://purl.org/dc/dcmitype/"/>
-  </ds:schemaRefs>
-</ds:datastoreItem>
 </file>
</xml_diff>